<commit_message>
updated report.docx yet last fig undone
</commit_message>
<xml_diff>
--- a/report.docx
+++ b/report.docx
@@ -539,7 +539,7 @@
           <w:lang w:val="en-IN" w:eastAsia="en-IN"/>
         </w:rPr>
         <w:drawing>
-          <wp:anchor distT="0" distB="0" distL="0" distR="0" simplePos="0" relativeHeight="251658240" behindDoc="0" locked="0" layoutInCell="1" allowOverlap="1" wp14:anchorId="22B0C319" wp14:editId="7239602F">
+          <wp:anchor distT="0" distB="0" distL="0" distR="0" simplePos="0" relativeHeight="251658240" behindDoc="0" locked="0" layoutInCell="1" allowOverlap="1" wp14:anchorId="04CF3929" wp14:editId="1CD0838F">
             <wp:simplePos x="0" y="0"/>
             <wp:positionH relativeFrom="page">
               <wp:posOffset>2583442</wp:posOffset>
@@ -1788,6 +1788,7 @@
           <w:docPartUnique/>
         </w:docPartObj>
       </w:sdtPr>
+      <w:sdtEndPr/>
       <w:sdtContent>
         <w:p>
           <w:pPr>
@@ -5895,7 +5896,7 @@
           <w:lang w:val="en-IN" w:eastAsia="en-IN"/>
         </w:rPr>
         <w:drawing>
-          <wp:anchor distT="0" distB="0" distL="0" distR="0" simplePos="0" relativeHeight="251659264" behindDoc="0" locked="0" layoutInCell="1" allowOverlap="1" wp14:anchorId="1E2BDD91" wp14:editId="13DFCC22">
+          <wp:anchor distT="0" distB="0" distL="0" distR="0" simplePos="0" relativeHeight="251659264" behindDoc="0" locked="0" layoutInCell="1" allowOverlap="1" wp14:anchorId="0653B821" wp14:editId="54CB7FC9">
             <wp:simplePos x="0" y="0"/>
             <wp:positionH relativeFrom="page">
               <wp:posOffset>1391817</wp:posOffset>
@@ -6800,6 +6801,12 @@
       <w:bookmarkEnd w:id="5"/>
       <w:r>
         <w:lastRenderedPageBreak/>
+        <w:softHyphen/>
+      </w:r>
+      <w:r>
+        <w:softHyphen/>
+      </w:r>
+      <w:r>
         <w:t>3.1 Introduction</w:t>
       </w:r>
     </w:p>
@@ -6993,7 +7000,7 @@
           <w:lang w:val="en-IN" w:eastAsia="en-IN"/>
         </w:rPr>
         <w:drawing>
-          <wp:inline distT="0" distB="0" distL="0" distR="0" wp14:anchorId="0BA700A2" wp14:editId="20CFF6E2">
+          <wp:inline distT="0" distB="0" distL="0" distR="0" wp14:anchorId="1DF22BE5" wp14:editId="6E8ABCEA">
             <wp:extent cx="5653458" cy="2683954"/>
             <wp:effectExtent l="0" t="0" r="0" b="0"/>
             <wp:docPr id="7" name="image4.jpeg"/>
@@ -9036,7 +9043,7 @@
           <w:lang w:val="en-IN" w:eastAsia="en-IN"/>
         </w:rPr>
         <w:drawing>
-          <wp:anchor distT="0" distB="0" distL="0" distR="0" simplePos="0" relativeHeight="2" behindDoc="0" locked="0" layoutInCell="1" allowOverlap="1" wp14:anchorId="653F0022" wp14:editId="3CF515DB">
+          <wp:anchor distT="0" distB="0" distL="0" distR="0" simplePos="0" relativeHeight="2" behindDoc="0" locked="0" layoutInCell="1" allowOverlap="1" wp14:anchorId="5B7E5D35" wp14:editId="19CAB25E">
             <wp:simplePos x="0" y="0"/>
             <wp:positionH relativeFrom="page">
               <wp:posOffset>2634099</wp:posOffset>
@@ -9184,7 +9191,7 @@
           <w:lang w:val="en-IN" w:eastAsia="en-IN"/>
         </w:rPr>
         <w:drawing>
-          <wp:anchor distT="0" distB="0" distL="0" distR="0" simplePos="0" relativeHeight="3" behindDoc="0" locked="0" layoutInCell="1" allowOverlap="1" wp14:anchorId="215455EA" wp14:editId="3B70C64E">
+          <wp:anchor distT="0" distB="0" distL="0" distR="0" simplePos="0" relativeHeight="3" behindDoc="0" locked="0" layoutInCell="1" allowOverlap="1" wp14:anchorId="10297A25" wp14:editId="223FA78C">
             <wp:simplePos x="0" y="0"/>
             <wp:positionH relativeFrom="page">
               <wp:posOffset>2170046</wp:posOffset>
@@ -9314,7 +9321,7 @@
           <w:lang w:val="en-IN" w:eastAsia="en-IN"/>
         </w:rPr>
         <w:drawing>
-          <wp:inline distT="0" distB="0" distL="0" distR="0" wp14:anchorId="70745F12" wp14:editId="3B703358">
+          <wp:inline distT="0" distB="0" distL="0" distR="0" wp14:anchorId="7F0B71FC" wp14:editId="7520BF5D">
             <wp:extent cx="2257424" cy="1619250"/>
             <wp:effectExtent l="0" t="0" r="0" b="0"/>
             <wp:docPr id="13" name="image7.jpeg"/>
@@ -9387,7 +9394,7 @@
           <w:lang w:val="en-IN" w:eastAsia="en-IN"/>
         </w:rPr>
         <w:drawing>
-          <wp:anchor distT="0" distB="0" distL="0" distR="0" simplePos="0" relativeHeight="4" behindDoc="0" locked="0" layoutInCell="1" allowOverlap="1" wp14:anchorId="5A6E8FE8" wp14:editId="5E93A86C">
+          <wp:anchor distT="0" distB="0" distL="0" distR="0" simplePos="0" relativeHeight="4" behindDoc="0" locked="0" layoutInCell="1" allowOverlap="1" wp14:anchorId="045A4581" wp14:editId="16291CF0">
             <wp:simplePos x="0" y="0"/>
             <wp:positionH relativeFrom="page">
               <wp:posOffset>1460875</wp:posOffset>
@@ -9545,7 +9552,7 @@
           <w:lang w:val="en-IN" w:eastAsia="en-IN"/>
         </w:rPr>
         <w:drawing>
-          <wp:inline distT="0" distB="0" distL="0" distR="0" wp14:anchorId="61B11BB6" wp14:editId="62810535">
+          <wp:inline distT="0" distB="0" distL="0" distR="0" wp14:anchorId="4247EA12" wp14:editId="5BEB87EF">
             <wp:extent cx="3414898" cy="634936"/>
             <wp:effectExtent l="0" t="0" r="0" b="0"/>
             <wp:docPr id="17" name="image9.jpeg"/>
@@ -10553,26 +10560,26 @@
     <w:tbl>
       <w:tblPr>
         <w:tblStyle w:val="TableGrid"/>
-        <w:tblW w:w="11093" w:type="dxa"/>
-        <w:tblInd w:w="-743" w:type="dxa"/>
+        <w:tblW w:w="9355" w:type="dxa"/>
+        <w:tblInd w:w="392" w:type="dxa"/>
         <w:tblLook w:val="04A0" w:firstRow="1" w:lastRow="0" w:firstColumn="1" w:lastColumn="0" w:noHBand="0" w:noVBand="1"/>
       </w:tblPr>
       <w:tblGrid>
-        <w:gridCol w:w="851"/>
-        <w:gridCol w:w="851"/>
-        <w:gridCol w:w="709"/>
-        <w:gridCol w:w="708"/>
-        <w:gridCol w:w="972"/>
-        <w:gridCol w:w="610"/>
-        <w:gridCol w:w="609"/>
-        <w:gridCol w:w="783"/>
-        <w:gridCol w:w="794"/>
-        <w:gridCol w:w="694"/>
+        <w:gridCol w:w="407"/>
+        <w:gridCol w:w="535"/>
+        <w:gridCol w:w="530"/>
+        <w:gridCol w:w="524"/>
+        <w:gridCol w:w="855"/>
+        <w:gridCol w:w="561"/>
+        <w:gridCol w:w="461"/>
         <w:gridCol w:w="850"/>
-        <w:gridCol w:w="639"/>
-        <w:gridCol w:w="609"/>
-        <w:gridCol w:w="609"/>
-        <w:gridCol w:w="805"/>
+        <w:gridCol w:w="890"/>
+        <w:gridCol w:w="712"/>
+        <w:gridCol w:w="850"/>
+        <w:gridCol w:w="760"/>
+        <w:gridCol w:w="428"/>
+        <w:gridCol w:w="567"/>
+        <w:gridCol w:w="672"/>
       </w:tblGrid>
       <w:tr>
         <w:trPr>
@@ -10580,7 +10587,7 @@
         </w:trPr>
         <w:tc>
           <w:tcPr>
-            <w:tcW w:w="851" w:type="dxa"/>
+            <w:tcW w:w="407" w:type="dxa"/>
             <w:shd w:val="clear" w:color="auto" w:fill="F2F2F2" w:themeFill="background1" w:themeFillShade="F2"/>
             <w:noWrap/>
             <w:hideMark/>
@@ -10596,7 +10603,7 @@
         </w:tc>
         <w:tc>
           <w:tcPr>
-            <w:tcW w:w="851" w:type="dxa"/>
+            <w:tcW w:w="535" w:type="dxa"/>
             <w:shd w:val="clear" w:color="auto" w:fill="F2F2F2" w:themeFill="background1" w:themeFillShade="F2"/>
             <w:noWrap/>
             <w:hideMark/>
@@ -10618,7 +10625,7 @@
         </w:tc>
         <w:tc>
           <w:tcPr>
-            <w:tcW w:w="709" w:type="dxa"/>
+            <w:tcW w:w="530" w:type="dxa"/>
             <w:shd w:val="clear" w:color="auto" w:fill="F2F2F2" w:themeFill="background1" w:themeFillShade="F2"/>
             <w:noWrap/>
             <w:hideMark/>
@@ -10640,7 +10647,7 @@
         </w:tc>
         <w:tc>
           <w:tcPr>
-            <w:tcW w:w="708" w:type="dxa"/>
+            <w:tcW w:w="524" w:type="dxa"/>
             <w:shd w:val="clear" w:color="auto" w:fill="F2F2F2" w:themeFill="background1" w:themeFillShade="F2"/>
             <w:noWrap/>
             <w:hideMark/>
@@ -10664,7 +10671,7 @@
         </w:tc>
         <w:tc>
           <w:tcPr>
-            <w:tcW w:w="972" w:type="dxa"/>
+            <w:tcW w:w="855" w:type="dxa"/>
             <w:shd w:val="clear" w:color="auto" w:fill="F2F2F2" w:themeFill="background1" w:themeFillShade="F2"/>
             <w:noWrap/>
             <w:hideMark/>
@@ -10688,7 +10695,7 @@
         </w:tc>
         <w:tc>
           <w:tcPr>
-            <w:tcW w:w="610" w:type="dxa"/>
+            <w:tcW w:w="561" w:type="dxa"/>
             <w:shd w:val="clear" w:color="auto" w:fill="F2F2F2" w:themeFill="background1" w:themeFillShade="F2"/>
             <w:noWrap/>
             <w:hideMark/>
@@ -10712,7 +10719,7 @@
         </w:tc>
         <w:tc>
           <w:tcPr>
-            <w:tcW w:w="609" w:type="dxa"/>
+            <w:tcW w:w="461" w:type="dxa"/>
             <w:shd w:val="clear" w:color="auto" w:fill="F2F2F2" w:themeFill="background1" w:themeFillShade="F2"/>
             <w:noWrap/>
             <w:hideMark/>
@@ -10730,78 +10737,6 @@
                 <w:sz w:val="20"/>
               </w:rPr>
               <w:t>fbs</w:t>
-            </w:r>
-            <w:proofErr w:type="spellEnd"/>
-          </w:p>
-        </w:tc>
-        <w:tc>
-          <w:tcPr>
-            <w:tcW w:w="783" w:type="dxa"/>
-            <w:shd w:val="clear" w:color="auto" w:fill="F2F2F2" w:themeFill="background1" w:themeFillShade="F2"/>
-            <w:noWrap/>
-            <w:hideMark/>
-          </w:tcPr>
-          <w:p>
-            <w:pPr>
-              <w:pStyle w:val="BodyText"/>
-              <w:rPr>
-                <w:sz w:val="20"/>
-              </w:rPr>
-            </w:pPr>
-            <w:proofErr w:type="spellStart"/>
-            <w:r>
-              <w:rPr>
-                <w:sz w:val="20"/>
-              </w:rPr>
-              <w:t>restecg</w:t>
-            </w:r>
-            <w:proofErr w:type="spellEnd"/>
-          </w:p>
-        </w:tc>
-        <w:tc>
-          <w:tcPr>
-            <w:tcW w:w="794" w:type="dxa"/>
-            <w:shd w:val="clear" w:color="auto" w:fill="F2F2F2" w:themeFill="background1" w:themeFillShade="F2"/>
-            <w:noWrap/>
-            <w:hideMark/>
-          </w:tcPr>
-          <w:p>
-            <w:pPr>
-              <w:pStyle w:val="BodyText"/>
-              <w:rPr>
-                <w:sz w:val="20"/>
-              </w:rPr>
-            </w:pPr>
-            <w:proofErr w:type="spellStart"/>
-            <w:r>
-              <w:rPr>
-                <w:sz w:val="20"/>
-              </w:rPr>
-              <w:t>thalach</w:t>
-            </w:r>
-            <w:proofErr w:type="spellEnd"/>
-          </w:p>
-        </w:tc>
-        <w:tc>
-          <w:tcPr>
-            <w:tcW w:w="694" w:type="dxa"/>
-            <w:shd w:val="clear" w:color="auto" w:fill="F2F2F2" w:themeFill="background1" w:themeFillShade="F2"/>
-            <w:noWrap/>
-            <w:hideMark/>
-          </w:tcPr>
-          <w:p>
-            <w:pPr>
-              <w:pStyle w:val="BodyText"/>
-              <w:rPr>
-                <w:sz w:val="20"/>
-              </w:rPr>
-            </w:pPr>
-            <w:proofErr w:type="spellStart"/>
-            <w:r>
-              <w:rPr>
-                <w:sz w:val="20"/>
-              </w:rPr>
-              <w:t>exang</w:t>
             </w:r>
             <w:proofErr w:type="spellEnd"/>
           </w:p>
@@ -10825,14 +10760,14 @@
               <w:rPr>
                 <w:sz w:val="20"/>
               </w:rPr>
-              <w:t>oldpeak</w:t>
+              <w:t>restecg</w:t>
             </w:r>
             <w:proofErr w:type="spellEnd"/>
           </w:p>
         </w:tc>
         <w:tc>
           <w:tcPr>
-            <w:tcW w:w="639" w:type="dxa"/>
+            <w:tcW w:w="890" w:type="dxa"/>
             <w:shd w:val="clear" w:color="auto" w:fill="F2F2F2" w:themeFill="background1" w:themeFillShade="F2"/>
             <w:noWrap/>
             <w:hideMark/>
@@ -10844,17 +10779,19 @@
                 <w:sz w:val="20"/>
               </w:rPr>
             </w:pPr>
+            <w:proofErr w:type="spellStart"/>
             <w:r>
               <w:rPr>
                 <w:sz w:val="20"/>
               </w:rPr>
-              <w:t>slope</w:t>
-            </w:r>
-          </w:p>
-        </w:tc>
-        <w:tc>
-          <w:tcPr>
-            <w:tcW w:w="609" w:type="dxa"/>
+              <w:t>thalach</w:t>
+            </w:r>
+            <w:proofErr w:type="spellEnd"/>
+          </w:p>
+        </w:tc>
+        <w:tc>
+          <w:tcPr>
+            <w:tcW w:w="712" w:type="dxa"/>
             <w:shd w:val="clear" w:color="auto" w:fill="F2F2F2" w:themeFill="background1" w:themeFillShade="F2"/>
             <w:noWrap/>
             <w:hideMark/>
@@ -10871,14 +10808,14 @@
               <w:rPr>
                 <w:sz w:val="20"/>
               </w:rPr>
-              <w:t>ca</w:t>
+              <w:t>exang</w:t>
             </w:r>
             <w:proofErr w:type="spellEnd"/>
           </w:p>
         </w:tc>
         <w:tc>
           <w:tcPr>
-            <w:tcW w:w="609" w:type="dxa"/>
+            <w:tcW w:w="850" w:type="dxa"/>
             <w:shd w:val="clear" w:color="auto" w:fill="F2F2F2" w:themeFill="background1" w:themeFillShade="F2"/>
             <w:noWrap/>
             <w:hideMark/>
@@ -10895,6 +10832,76 @@
               <w:rPr>
                 <w:sz w:val="20"/>
               </w:rPr>
+              <w:t>oldpeak</w:t>
+            </w:r>
+            <w:proofErr w:type="spellEnd"/>
+          </w:p>
+        </w:tc>
+        <w:tc>
+          <w:tcPr>
+            <w:tcW w:w="760" w:type="dxa"/>
+            <w:shd w:val="clear" w:color="auto" w:fill="F2F2F2" w:themeFill="background1" w:themeFillShade="F2"/>
+            <w:noWrap/>
+            <w:hideMark/>
+          </w:tcPr>
+          <w:p>
+            <w:pPr>
+              <w:pStyle w:val="BodyText"/>
+              <w:rPr>
+                <w:sz w:val="20"/>
+              </w:rPr>
+            </w:pPr>
+            <w:r>
+              <w:rPr>
+                <w:sz w:val="20"/>
+              </w:rPr>
+              <w:t>slope</w:t>
+            </w:r>
+          </w:p>
+        </w:tc>
+        <w:tc>
+          <w:tcPr>
+            <w:tcW w:w="428" w:type="dxa"/>
+            <w:shd w:val="clear" w:color="auto" w:fill="F2F2F2" w:themeFill="background1" w:themeFillShade="F2"/>
+            <w:noWrap/>
+            <w:hideMark/>
+          </w:tcPr>
+          <w:p>
+            <w:pPr>
+              <w:pStyle w:val="BodyText"/>
+              <w:rPr>
+                <w:sz w:val="20"/>
+              </w:rPr>
+            </w:pPr>
+            <w:proofErr w:type="spellStart"/>
+            <w:r>
+              <w:rPr>
+                <w:sz w:val="20"/>
+              </w:rPr>
+              <w:t>ca</w:t>
+            </w:r>
+            <w:proofErr w:type="spellEnd"/>
+          </w:p>
+        </w:tc>
+        <w:tc>
+          <w:tcPr>
+            <w:tcW w:w="567" w:type="dxa"/>
+            <w:shd w:val="clear" w:color="auto" w:fill="F2F2F2" w:themeFill="background1" w:themeFillShade="F2"/>
+            <w:noWrap/>
+            <w:hideMark/>
+          </w:tcPr>
+          <w:p>
+            <w:pPr>
+              <w:pStyle w:val="BodyText"/>
+              <w:rPr>
+                <w:sz w:val="20"/>
+              </w:rPr>
+            </w:pPr>
+            <w:proofErr w:type="spellStart"/>
+            <w:r>
+              <w:rPr>
+                <w:sz w:val="20"/>
+              </w:rPr>
               <w:t>thal</w:t>
             </w:r>
             <w:proofErr w:type="spellEnd"/>
@@ -10902,7 +10909,7 @@
         </w:tc>
         <w:tc>
           <w:tcPr>
-            <w:tcW w:w="805" w:type="dxa"/>
+            <w:tcW w:w="425" w:type="dxa"/>
             <w:shd w:val="clear" w:color="auto" w:fill="F2F2F2" w:themeFill="background1" w:themeFillShade="F2"/>
             <w:noWrap/>
             <w:hideMark/>
@@ -10929,7 +10936,7 @@
         </w:trPr>
         <w:tc>
           <w:tcPr>
-            <w:tcW w:w="851" w:type="dxa"/>
+            <w:tcW w:w="407" w:type="dxa"/>
             <w:shd w:val="clear" w:color="auto" w:fill="F2F2F2" w:themeFill="background1" w:themeFillShade="F2"/>
             <w:noWrap/>
             <w:hideMark/>
@@ -10951,7 +10958,7 @@
         </w:tc>
         <w:tc>
           <w:tcPr>
-            <w:tcW w:w="851" w:type="dxa"/>
+            <w:tcW w:w="535" w:type="dxa"/>
             <w:noWrap/>
             <w:hideMark/>
           </w:tcPr>
@@ -10972,7 +10979,7 @@
         </w:tc>
         <w:tc>
           <w:tcPr>
-            <w:tcW w:w="709" w:type="dxa"/>
+            <w:tcW w:w="530" w:type="dxa"/>
             <w:noWrap/>
             <w:hideMark/>
           </w:tcPr>
@@ -10993,7 +11000,7 @@
         </w:tc>
         <w:tc>
           <w:tcPr>
-            <w:tcW w:w="708" w:type="dxa"/>
+            <w:tcW w:w="524" w:type="dxa"/>
             <w:noWrap/>
             <w:hideMark/>
           </w:tcPr>
@@ -11014,7 +11021,7 @@
         </w:tc>
         <w:tc>
           <w:tcPr>
-            <w:tcW w:w="972" w:type="dxa"/>
+            <w:tcW w:w="855" w:type="dxa"/>
             <w:noWrap/>
             <w:hideMark/>
           </w:tcPr>
@@ -11035,7 +11042,7 @@
         </w:tc>
         <w:tc>
           <w:tcPr>
-            <w:tcW w:w="610" w:type="dxa"/>
+            <w:tcW w:w="561" w:type="dxa"/>
             <w:noWrap/>
             <w:hideMark/>
           </w:tcPr>
@@ -11056,7 +11063,7 @@
         </w:tc>
         <w:tc>
           <w:tcPr>
-            <w:tcW w:w="609" w:type="dxa"/>
+            <w:tcW w:w="461" w:type="dxa"/>
             <w:noWrap/>
             <w:hideMark/>
           </w:tcPr>
@@ -11072,69 +11079,6 @@
                 <w:sz w:val="20"/>
               </w:rPr>
               <w:t>1</w:t>
-            </w:r>
-          </w:p>
-        </w:tc>
-        <w:tc>
-          <w:tcPr>
-            <w:tcW w:w="783" w:type="dxa"/>
-            <w:noWrap/>
-            <w:hideMark/>
-          </w:tcPr>
-          <w:p>
-            <w:pPr>
-              <w:pStyle w:val="BodyText"/>
-              <w:rPr>
-                <w:sz w:val="20"/>
-              </w:rPr>
-            </w:pPr>
-            <w:r>
-              <w:rPr>
-                <w:sz w:val="20"/>
-              </w:rPr>
-              <w:t>0</w:t>
-            </w:r>
-          </w:p>
-        </w:tc>
-        <w:tc>
-          <w:tcPr>
-            <w:tcW w:w="794" w:type="dxa"/>
-            <w:noWrap/>
-            <w:hideMark/>
-          </w:tcPr>
-          <w:p>
-            <w:pPr>
-              <w:pStyle w:val="BodyText"/>
-              <w:rPr>
-                <w:sz w:val="20"/>
-              </w:rPr>
-            </w:pPr>
-            <w:r>
-              <w:rPr>
-                <w:sz w:val="20"/>
-              </w:rPr>
-              <w:t>150</w:t>
-            </w:r>
-          </w:p>
-        </w:tc>
-        <w:tc>
-          <w:tcPr>
-            <w:tcW w:w="694" w:type="dxa"/>
-            <w:noWrap/>
-            <w:hideMark/>
-          </w:tcPr>
-          <w:p>
-            <w:pPr>
-              <w:pStyle w:val="BodyText"/>
-              <w:rPr>
-                <w:sz w:val="20"/>
-              </w:rPr>
-            </w:pPr>
-            <w:r>
-              <w:rPr>
-                <w:sz w:val="20"/>
-              </w:rPr>
-              <w:t>0</w:t>
             </w:r>
           </w:p>
         </w:tc>
@@ -11155,13 +11099,13 @@
               <w:rPr>
                 <w:sz w:val="20"/>
               </w:rPr>
-              <w:t>2.3</w:t>
-            </w:r>
-          </w:p>
-        </w:tc>
-        <w:tc>
-          <w:tcPr>
-            <w:tcW w:w="639" w:type="dxa"/>
+              <w:t>0</w:t>
+            </w:r>
+          </w:p>
+        </w:tc>
+        <w:tc>
+          <w:tcPr>
+            <w:tcW w:w="890" w:type="dxa"/>
             <w:noWrap/>
             <w:hideMark/>
           </w:tcPr>
@@ -11176,13 +11120,13 @@
               <w:rPr>
                 <w:sz w:val="20"/>
               </w:rPr>
-              <w:t>0</w:t>
-            </w:r>
-          </w:p>
-        </w:tc>
-        <w:tc>
-          <w:tcPr>
-            <w:tcW w:w="609" w:type="dxa"/>
+              <w:t>150</w:t>
+            </w:r>
+          </w:p>
+        </w:tc>
+        <w:tc>
+          <w:tcPr>
+            <w:tcW w:w="712" w:type="dxa"/>
             <w:noWrap/>
             <w:hideMark/>
           </w:tcPr>
@@ -11203,7 +11147,7 @@
         </w:tc>
         <w:tc>
           <w:tcPr>
-            <w:tcW w:w="609" w:type="dxa"/>
+            <w:tcW w:w="850" w:type="dxa"/>
             <w:noWrap/>
             <w:hideMark/>
           </w:tcPr>
@@ -11218,13 +11162,76 @@
               <w:rPr>
                 <w:sz w:val="20"/>
               </w:rPr>
+              <w:t>2.3</w:t>
+            </w:r>
+          </w:p>
+        </w:tc>
+        <w:tc>
+          <w:tcPr>
+            <w:tcW w:w="760" w:type="dxa"/>
+            <w:noWrap/>
+            <w:hideMark/>
+          </w:tcPr>
+          <w:p>
+            <w:pPr>
+              <w:pStyle w:val="BodyText"/>
+              <w:rPr>
+                <w:sz w:val="20"/>
+              </w:rPr>
+            </w:pPr>
+            <w:r>
+              <w:rPr>
+                <w:sz w:val="20"/>
+              </w:rPr>
+              <w:t>0</w:t>
+            </w:r>
+          </w:p>
+        </w:tc>
+        <w:tc>
+          <w:tcPr>
+            <w:tcW w:w="428" w:type="dxa"/>
+            <w:noWrap/>
+            <w:hideMark/>
+          </w:tcPr>
+          <w:p>
+            <w:pPr>
+              <w:pStyle w:val="BodyText"/>
+              <w:rPr>
+                <w:sz w:val="20"/>
+              </w:rPr>
+            </w:pPr>
+            <w:r>
+              <w:rPr>
+                <w:sz w:val="20"/>
+              </w:rPr>
+              <w:t>0</w:t>
+            </w:r>
+          </w:p>
+        </w:tc>
+        <w:tc>
+          <w:tcPr>
+            <w:tcW w:w="567" w:type="dxa"/>
+            <w:noWrap/>
+            <w:hideMark/>
+          </w:tcPr>
+          <w:p>
+            <w:pPr>
+              <w:pStyle w:val="BodyText"/>
+              <w:rPr>
+                <w:sz w:val="20"/>
+              </w:rPr>
+            </w:pPr>
+            <w:r>
+              <w:rPr>
+                <w:sz w:val="20"/>
+              </w:rPr>
               <w:t>1</w:t>
             </w:r>
           </w:p>
         </w:tc>
         <w:tc>
           <w:tcPr>
-            <w:tcW w:w="805" w:type="dxa"/>
+            <w:tcW w:w="425" w:type="dxa"/>
             <w:noWrap/>
             <w:hideMark/>
           </w:tcPr>
@@ -11250,7 +11257,7 @@
         </w:trPr>
         <w:tc>
           <w:tcPr>
-            <w:tcW w:w="851" w:type="dxa"/>
+            <w:tcW w:w="407" w:type="dxa"/>
             <w:shd w:val="clear" w:color="auto" w:fill="F2F2F2" w:themeFill="background1" w:themeFillShade="F2"/>
             <w:noWrap/>
             <w:hideMark/>
@@ -11272,7 +11279,7 @@
         </w:tc>
         <w:tc>
           <w:tcPr>
-            <w:tcW w:w="851" w:type="dxa"/>
+            <w:tcW w:w="535" w:type="dxa"/>
             <w:noWrap/>
             <w:hideMark/>
           </w:tcPr>
@@ -11293,7 +11300,7 @@
         </w:tc>
         <w:tc>
           <w:tcPr>
-            <w:tcW w:w="709" w:type="dxa"/>
+            <w:tcW w:w="530" w:type="dxa"/>
             <w:noWrap/>
             <w:hideMark/>
           </w:tcPr>
@@ -11314,7 +11321,7 @@
         </w:tc>
         <w:tc>
           <w:tcPr>
-            <w:tcW w:w="708" w:type="dxa"/>
+            <w:tcW w:w="524" w:type="dxa"/>
             <w:noWrap/>
             <w:hideMark/>
           </w:tcPr>
@@ -11335,7 +11342,7 @@
         </w:tc>
         <w:tc>
           <w:tcPr>
-            <w:tcW w:w="972" w:type="dxa"/>
+            <w:tcW w:w="855" w:type="dxa"/>
             <w:noWrap/>
             <w:hideMark/>
           </w:tcPr>
@@ -11356,7 +11363,7 @@
         </w:tc>
         <w:tc>
           <w:tcPr>
-            <w:tcW w:w="610" w:type="dxa"/>
+            <w:tcW w:w="561" w:type="dxa"/>
             <w:noWrap/>
             <w:hideMark/>
           </w:tcPr>
@@ -11377,70 +11384,7 @@
         </w:tc>
         <w:tc>
           <w:tcPr>
-            <w:tcW w:w="609" w:type="dxa"/>
-            <w:noWrap/>
-            <w:hideMark/>
-          </w:tcPr>
-          <w:p>
-            <w:pPr>
-              <w:pStyle w:val="BodyText"/>
-              <w:rPr>
-                <w:sz w:val="20"/>
-              </w:rPr>
-            </w:pPr>
-            <w:r>
-              <w:rPr>
-                <w:sz w:val="20"/>
-              </w:rPr>
-              <w:t>0</w:t>
-            </w:r>
-          </w:p>
-        </w:tc>
-        <w:tc>
-          <w:tcPr>
-            <w:tcW w:w="783" w:type="dxa"/>
-            <w:noWrap/>
-            <w:hideMark/>
-          </w:tcPr>
-          <w:p>
-            <w:pPr>
-              <w:pStyle w:val="BodyText"/>
-              <w:rPr>
-                <w:sz w:val="20"/>
-              </w:rPr>
-            </w:pPr>
-            <w:r>
-              <w:rPr>
-                <w:sz w:val="20"/>
-              </w:rPr>
-              <w:t>1</w:t>
-            </w:r>
-          </w:p>
-        </w:tc>
-        <w:tc>
-          <w:tcPr>
-            <w:tcW w:w="794" w:type="dxa"/>
-            <w:noWrap/>
-            <w:hideMark/>
-          </w:tcPr>
-          <w:p>
-            <w:pPr>
-              <w:pStyle w:val="BodyText"/>
-              <w:rPr>
-                <w:sz w:val="20"/>
-              </w:rPr>
-            </w:pPr>
-            <w:r>
-              <w:rPr>
-                <w:sz w:val="20"/>
-              </w:rPr>
-              <w:t>187</w:t>
-            </w:r>
-          </w:p>
-        </w:tc>
-        <w:tc>
-          <w:tcPr>
-            <w:tcW w:w="694" w:type="dxa"/>
+            <w:tcW w:w="461" w:type="dxa"/>
             <w:noWrap/>
             <w:hideMark/>
           </w:tcPr>
@@ -11476,13 +11420,13 @@
               <w:rPr>
                 <w:sz w:val="20"/>
               </w:rPr>
-              <w:t>3.5</w:t>
-            </w:r>
-          </w:p>
-        </w:tc>
-        <w:tc>
-          <w:tcPr>
-            <w:tcW w:w="639" w:type="dxa"/>
+              <w:t>1</w:t>
+            </w:r>
+          </w:p>
+        </w:tc>
+        <w:tc>
+          <w:tcPr>
+            <w:tcW w:w="890" w:type="dxa"/>
             <w:noWrap/>
             <w:hideMark/>
           </w:tcPr>
@@ -11497,13 +11441,13 @@
               <w:rPr>
                 <w:sz w:val="20"/>
               </w:rPr>
-              <w:t>0</w:t>
-            </w:r>
-          </w:p>
-        </w:tc>
-        <w:tc>
-          <w:tcPr>
-            <w:tcW w:w="609" w:type="dxa"/>
+              <w:t>187</w:t>
+            </w:r>
+          </w:p>
+        </w:tc>
+        <w:tc>
+          <w:tcPr>
+            <w:tcW w:w="712" w:type="dxa"/>
             <w:noWrap/>
             <w:hideMark/>
           </w:tcPr>
@@ -11524,7 +11468,7 @@
         </w:tc>
         <w:tc>
           <w:tcPr>
-            <w:tcW w:w="609" w:type="dxa"/>
+            <w:tcW w:w="850" w:type="dxa"/>
             <w:noWrap/>
             <w:hideMark/>
           </w:tcPr>
@@ -11539,13 +11483,76 @@
               <w:rPr>
                 <w:sz w:val="20"/>
               </w:rPr>
+              <w:t>3.5</w:t>
+            </w:r>
+          </w:p>
+        </w:tc>
+        <w:tc>
+          <w:tcPr>
+            <w:tcW w:w="760" w:type="dxa"/>
+            <w:noWrap/>
+            <w:hideMark/>
+          </w:tcPr>
+          <w:p>
+            <w:pPr>
+              <w:pStyle w:val="BodyText"/>
+              <w:rPr>
+                <w:sz w:val="20"/>
+              </w:rPr>
+            </w:pPr>
+            <w:r>
+              <w:rPr>
+                <w:sz w:val="20"/>
+              </w:rPr>
+              <w:t>0</w:t>
+            </w:r>
+          </w:p>
+        </w:tc>
+        <w:tc>
+          <w:tcPr>
+            <w:tcW w:w="428" w:type="dxa"/>
+            <w:noWrap/>
+            <w:hideMark/>
+          </w:tcPr>
+          <w:p>
+            <w:pPr>
+              <w:pStyle w:val="BodyText"/>
+              <w:rPr>
+                <w:sz w:val="20"/>
+              </w:rPr>
+            </w:pPr>
+            <w:r>
+              <w:rPr>
+                <w:sz w:val="20"/>
+              </w:rPr>
+              <w:t>0</w:t>
+            </w:r>
+          </w:p>
+        </w:tc>
+        <w:tc>
+          <w:tcPr>
+            <w:tcW w:w="567" w:type="dxa"/>
+            <w:noWrap/>
+            <w:hideMark/>
+          </w:tcPr>
+          <w:p>
+            <w:pPr>
+              <w:pStyle w:val="BodyText"/>
+              <w:rPr>
+                <w:sz w:val="20"/>
+              </w:rPr>
+            </w:pPr>
+            <w:r>
+              <w:rPr>
+                <w:sz w:val="20"/>
+              </w:rPr>
               <w:t>2</w:t>
             </w:r>
           </w:p>
         </w:tc>
         <w:tc>
           <w:tcPr>
-            <w:tcW w:w="805" w:type="dxa"/>
+            <w:tcW w:w="425" w:type="dxa"/>
             <w:noWrap/>
             <w:hideMark/>
           </w:tcPr>
@@ -11571,7 +11578,7 @@
         </w:trPr>
         <w:tc>
           <w:tcPr>
-            <w:tcW w:w="851" w:type="dxa"/>
+            <w:tcW w:w="407" w:type="dxa"/>
             <w:shd w:val="clear" w:color="auto" w:fill="F2F2F2" w:themeFill="background1" w:themeFillShade="F2"/>
             <w:noWrap/>
             <w:hideMark/>
@@ -11593,7 +11600,7 @@
         </w:tc>
         <w:tc>
           <w:tcPr>
-            <w:tcW w:w="851" w:type="dxa"/>
+            <w:tcW w:w="535" w:type="dxa"/>
             <w:noWrap/>
             <w:hideMark/>
           </w:tcPr>
@@ -11614,7 +11621,7 @@
         </w:tc>
         <w:tc>
           <w:tcPr>
-            <w:tcW w:w="709" w:type="dxa"/>
+            <w:tcW w:w="530" w:type="dxa"/>
             <w:noWrap/>
             <w:hideMark/>
           </w:tcPr>
@@ -11635,7 +11642,7 @@
         </w:tc>
         <w:tc>
           <w:tcPr>
-            <w:tcW w:w="708" w:type="dxa"/>
+            <w:tcW w:w="524" w:type="dxa"/>
             <w:noWrap/>
             <w:hideMark/>
           </w:tcPr>
@@ -11656,7 +11663,7 @@
         </w:tc>
         <w:tc>
           <w:tcPr>
-            <w:tcW w:w="972" w:type="dxa"/>
+            <w:tcW w:w="855" w:type="dxa"/>
             <w:noWrap/>
             <w:hideMark/>
           </w:tcPr>
@@ -11677,7 +11684,7 @@
         </w:tc>
         <w:tc>
           <w:tcPr>
-            <w:tcW w:w="610" w:type="dxa"/>
+            <w:tcW w:w="561" w:type="dxa"/>
             <w:noWrap/>
             <w:hideMark/>
           </w:tcPr>
@@ -11698,70 +11705,7 @@
         </w:tc>
         <w:tc>
           <w:tcPr>
-            <w:tcW w:w="609" w:type="dxa"/>
-            <w:noWrap/>
-            <w:hideMark/>
-          </w:tcPr>
-          <w:p>
-            <w:pPr>
-              <w:pStyle w:val="BodyText"/>
-              <w:rPr>
-                <w:sz w:val="20"/>
-              </w:rPr>
-            </w:pPr>
-            <w:r>
-              <w:rPr>
-                <w:sz w:val="20"/>
-              </w:rPr>
-              <w:t>0</w:t>
-            </w:r>
-          </w:p>
-        </w:tc>
-        <w:tc>
-          <w:tcPr>
-            <w:tcW w:w="783" w:type="dxa"/>
-            <w:noWrap/>
-            <w:hideMark/>
-          </w:tcPr>
-          <w:p>
-            <w:pPr>
-              <w:pStyle w:val="BodyText"/>
-              <w:rPr>
-                <w:sz w:val="20"/>
-              </w:rPr>
-            </w:pPr>
-            <w:r>
-              <w:rPr>
-                <w:sz w:val="20"/>
-              </w:rPr>
-              <w:t>0</w:t>
-            </w:r>
-          </w:p>
-        </w:tc>
-        <w:tc>
-          <w:tcPr>
-            <w:tcW w:w="794" w:type="dxa"/>
-            <w:noWrap/>
-            <w:hideMark/>
-          </w:tcPr>
-          <w:p>
-            <w:pPr>
-              <w:pStyle w:val="BodyText"/>
-              <w:rPr>
-                <w:sz w:val="20"/>
-              </w:rPr>
-            </w:pPr>
-            <w:r>
-              <w:rPr>
-                <w:sz w:val="20"/>
-              </w:rPr>
-              <w:t>172</w:t>
-            </w:r>
-          </w:p>
-        </w:tc>
-        <w:tc>
-          <w:tcPr>
-            <w:tcW w:w="694" w:type="dxa"/>
+            <w:tcW w:w="461" w:type="dxa"/>
             <w:noWrap/>
             <w:hideMark/>
           </w:tcPr>
@@ -11797,13 +11741,13 @@
               <w:rPr>
                 <w:sz w:val="20"/>
               </w:rPr>
-              <w:t>1.4</w:t>
-            </w:r>
-          </w:p>
-        </w:tc>
-        <w:tc>
-          <w:tcPr>
-            <w:tcW w:w="639" w:type="dxa"/>
+              <w:t>0</w:t>
+            </w:r>
+          </w:p>
+        </w:tc>
+        <w:tc>
+          <w:tcPr>
+            <w:tcW w:w="890" w:type="dxa"/>
             <w:noWrap/>
             <w:hideMark/>
           </w:tcPr>
@@ -11818,13 +11762,13 @@
               <w:rPr>
                 <w:sz w:val="20"/>
               </w:rPr>
-              <w:t>2</w:t>
-            </w:r>
-          </w:p>
-        </w:tc>
-        <w:tc>
-          <w:tcPr>
-            <w:tcW w:w="609" w:type="dxa"/>
+              <w:t>172</w:t>
+            </w:r>
+          </w:p>
+        </w:tc>
+        <w:tc>
+          <w:tcPr>
+            <w:tcW w:w="712" w:type="dxa"/>
             <w:noWrap/>
             <w:hideMark/>
           </w:tcPr>
@@ -11845,7 +11789,7 @@
         </w:tc>
         <w:tc>
           <w:tcPr>
-            <w:tcW w:w="609" w:type="dxa"/>
+            <w:tcW w:w="850" w:type="dxa"/>
             <w:noWrap/>
             <w:hideMark/>
           </w:tcPr>
@@ -11860,13 +11804,76 @@
               <w:rPr>
                 <w:sz w:val="20"/>
               </w:rPr>
+              <w:t>1.4</w:t>
+            </w:r>
+          </w:p>
+        </w:tc>
+        <w:tc>
+          <w:tcPr>
+            <w:tcW w:w="760" w:type="dxa"/>
+            <w:noWrap/>
+            <w:hideMark/>
+          </w:tcPr>
+          <w:p>
+            <w:pPr>
+              <w:pStyle w:val="BodyText"/>
+              <w:rPr>
+                <w:sz w:val="20"/>
+              </w:rPr>
+            </w:pPr>
+            <w:r>
+              <w:rPr>
+                <w:sz w:val="20"/>
+              </w:rPr>
               <w:t>2</w:t>
             </w:r>
           </w:p>
         </w:tc>
         <w:tc>
           <w:tcPr>
-            <w:tcW w:w="805" w:type="dxa"/>
+            <w:tcW w:w="428" w:type="dxa"/>
+            <w:noWrap/>
+            <w:hideMark/>
+          </w:tcPr>
+          <w:p>
+            <w:pPr>
+              <w:pStyle w:val="BodyText"/>
+              <w:rPr>
+                <w:sz w:val="20"/>
+              </w:rPr>
+            </w:pPr>
+            <w:r>
+              <w:rPr>
+                <w:sz w:val="20"/>
+              </w:rPr>
+              <w:t>0</w:t>
+            </w:r>
+          </w:p>
+        </w:tc>
+        <w:tc>
+          <w:tcPr>
+            <w:tcW w:w="567" w:type="dxa"/>
+            <w:noWrap/>
+            <w:hideMark/>
+          </w:tcPr>
+          <w:p>
+            <w:pPr>
+              <w:pStyle w:val="BodyText"/>
+              <w:rPr>
+                <w:sz w:val="20"/>
+              </w:rPr>
+            </w:pPr>
+            <w:r>
+              <w:rPr>
+                <w:sz w:val="20"/>
+              </w:rPr>
+              <w:t>2</w:t>
+            </w:r>
+          </w:p>
+        </w:tc>
+        <w:tc>
+          <w:tcPr>
+            <w:tcW w:w="425" w:type="dxa"/>
             <w:noWrap/>
             <w:hideMark/>
           </w:tcPr>
@@ -11892,7 +11899,7 @@
         </w:trPr>
         <w:tc>
           <w:tcPr>
-            <w:tcW w:w="851" w:type="dxa"/>
+            <w:tcW w:w="407" w:type="dxa"/>
             <w:shd w:val="clear" w:color="auto" w:fill="F2F2F2" w:themeFill="background1" w:themeFillShade="F2"/>
             <w:noWrap/>
             <w:hideMark/>
@@ -11914,7 +11921,7 @@
         </w:tc>
         <w:tc>
           <w:tcPr>
-            <w:tcW w:w="851" w:type="dxa"/>
+            <w:tcW w:w="535" w:type="dxa"/>
             <w:noWrap/>
             <w:hideMark/>
           </w:tcPr>
@@ -11935,7 +11942,7 @@
         </w:tc>
         <w:tc>
           <w:tcPr>
-            <w:tcW w:w="709" w:type="dxa"/>
+            <w:tcW w:w="530" w:type="dxa"/>
             <w:noWrap/>
             <w:hideMark/>
           </w:tcPr>
@@ -11956,7 +11963,7 @@
         </w:tc>
         <w:tc>
           <w:tcPr>
-            <w:tcW w:w="708" w:type="dxa"/>
+            <w:tcW w:w="524" w:type="dxa"/>
             <w:noWrap/>
             <w:hideMark/>
           </w:tcPr>
@@ -11977,7 +11984,7 @@
         </w:tc>
         <w:tc>
           <w:tcPr>
-            <w:tcW w:w="972" w:type="dxa"/>
+            <w:tcW w:w="855" w:type="dxa"/>
             <w:noWrap/>
             <w:hideMark/>
           </w:tcPr>
@@ -11998,7 +12005,7 @@
         </w:tc>
         <w:tc>
           <w:tcPr>
-            <w:tcW w:w="610" w:type="dxa"/>
+            <w:tcW w:w="561" w:type="dxa"/>
             <w:noWrap/>
             <w:hideMark/>
           </w:tcPr>
@@ -12019,70 +12026,7 @@
         </w:tc>
         <w:tc>
           <w:tcPr>
-            <w:tcW w:w="609" w:type="dxa"/>
-            <w:noWrap/>
-            <w:hideMark/>
-          </w:tcPr>
-          <w:p>
-            <w:pPr>
-              <w:pStyle w:val="BodyText"/>
-              <w:rPr>
-                <w:sz w:val="20"/>
-              </w:rPr>
-            </w:pPr>
-            <w:r>
-              <w:rPr>
-                <w:sz w:val="20"/>
-              </w:rPr>
-              <w:t>0</w:t>
-            </w:r>
-          </w:p>
-        </w:tc>
-        <w:tc>
-          <w:tcPr>
-            <w:tcW w:w="783" w:type="dxa"/>
-            <w:noWrap/>
-            <w:hideMark/>
-          </w:tcPr>
-          <w:p>
-            <w:pPr>
-              <w:pStyle w:val="BodyText"/>
-              <w:rPr>
-                <w:sz w:val="20"/>
-              </w:rPr>
-            </w:pPr>
-            <w:r>
-              <w:rPr>
-                <w:sz w:val="20"/>
-              </w:rPr>
-              <w:t>1</w:t>
-            </w:r>
-          </w:p>
-        </w:tc>
-        <w:tc>
-          <w:tcPr>
-            <w:tcW w:w="794" w:type="dxa"/>
-            <w:noWrap/>
-            <w:hideMark/>
-          </w:tcPr>
-          <w:p>
-            <w:pPr>
-              <w:pStyle w:val="BodyText"/>
-              <w:rPr>
-                <w:sz w:val="20"/>
-              </w:rPr>
-            </w:pPr>
-            <w:r>
-              <w:rPr>
-                <w:sz w:val="20"/>
-              </w:rPr>
-              <w:t>178</w:t>
-            </w:r>
-          </w:p>
-        </w:tc>
-        <w:tc>
-          <w:tcPr>
-            <w:tcW w:w="694" w:type="dxa"/>
+            <w:tcW w:w="461" w:type="dxa"/>
             <w:noWrap/>
             <w:hideMark/>
           </w:tcPr>
@@ -12118,13 +12062,13 @@
               <w:rPr>
                 <w:sz w:val="20"/>
               </w:rPr>
-              <w:t>0.8</w:t>
-            </w:r>
-          </w:p>
-        </w:tc>
-        <w:tc>
-          <w:tcPr>
-            <w:tcW w:w="639" w:type="dxa"/>
+              <w:t>1</w:t>
+            </w:r>
+          </w:p>
+        </w:tc>
+        <w:tc>
+          <w:tcPr>
+            <w:tcW w:w="890" w:type="dxa"/>
             <w:noWrap/>
             <w:hideMark/>
           </w:tcPr>
@@ -12139,13 +12083,13 @@
               <w:rPr>
                 <w:sz w:val="20"/>
               </w:rPr>
-              <w:t>2</w:t>
-            </w:r>
-          </w:p>
-        </w:tc>
-        <w:tc>
-          <w:tcPr>
-            <w:tcW w:w="609" w:type="dxa"/>
+              <w:t>178</w:t>
+            </w:r>
+          </w:p>
+        </w:tc>
+        <w:tc>
+          <w:tcPr>
+            <w:tcW w:w="712" w:type="dxa"/>
             <w:noWrap/>
             <w:hideMark/>
           </w:tcPr>
@@ -12166,7 +12110,7 @@
         </w:tc>
         <w:tc>
           <w:tcPr>
-            <w:tcW w:w="609" w:type="dxa"/>
+            <w:tcW w:w="850" w:type="dxa"/>
             <w:noWrap/>
             <w:hideMark/>
           </w:tcPr>
@@ -12181,13 +12125,76 @@
               <w:rPr>
                 <w:sz w:val="20"/>
               </w:rPr>
+              <w:t>0.8</w:t>
+            </w:r>
+          </w:p>
+        </w:tc>
+        <w:tc>
+          <w:tcPr>
+            <w:tcW w:w="760" w:type="dxa"/>
+            <w:noWrap/>
+            <w:hideMark/>
+          </w:tcPr>
+          <w:p>
+            <w:pPr>
+              <w:pStyle w:val="BodyText"/>
+              <w:rPr>
+                <w:sz w:val="20"/>
+              </w:rPr>
+            </w:pPr>
+            <w:r>
+              <w:rPr>
+                <w:sz w:val="20"/>
+              </w:rPr>
               <w:t>2</w:t>
             </w:r>
           </w:p>
         </w:tc>
         <w:tc>
           <w:tcPr>
-            <w:tcW w:w="805" w:type="dxa"/>
+            <w:tcW w:w="428" w:type="dxa"/>
+            <w:noWrap/>
+            <w:hideMark/>
+          </w:tcPr>
+          <w:p>
+            <w:pPr>
+              <w:pStyle w:val="BodyText"/>
+              <w:rPr>
+                <w:sz w:val="20"/>
+              </w:rPr>
+            </w:pPr>
+            <w:r>
+              <w:rPr>
+                <w:sz w:val="20"/>
+              </w:rPr>
+              <w:t>0</w:t>
+            </w:r>
+          </w:p>
+        </w:tc>
+        <w:tc>
+          <w:tcPr>
+            <w:tcW w:w="567" w:type="dxa"/>
+            <w:noWrap/>
+            <w:hideMark/>
+          </w:tcPr>
+          <w:p>
+            <w:pPr>
+              <w:pStyle w:val="BodyText"/>
+              <w:rPr>
+                <w:sz w:val="20"/>
+              </w:rPr>
+            </w:pPr>
+            <w:r>
+              <w:rPr>
+                <w:sz w:val="20"/>
+              </w:rPr>
+              <w:t>2</w:t>
+            </w:r>
+          </w:p>
+        </w:tc>
+        <w:tc>
+          <w:tcPr>
+            <w:tcW w:w="425" w:type="dxa"/>
             <w:noWrap/>
             <w:hideMark/>
           </w:tcPr>
@@ -12213,7 +12220,7 @@
         </w:trPr>
         <w:tc>
           <w:tcPr>
-            <w:tcW w:w="851" w:type="dxa"/>
+            <w:tcW w:w="407" w:type="dxa"/>
             <w:shd w:val="clear" w:color="auto" w:fill="F2F2F2" w:themeFill="background1" w:themeFillShade="F2"/>
             <w:noWrap/>
             <w:hideMark/>
@@ -12235,7 +12242,7 @@
         </w:tc>
         <w:tc>
           <w:tcPr>
-            <w:tcW w:w="851" w:type="dxa"/>
+            <w:tcW w:w="535" w:type="dxa"/>
             <w:noWrap/>
             <w:hideMark/>
           </w:tcPr>
@@ -12256,7 +12263,7 @@
         </w:tc>
         <w:tc>
           <w:tcPr>
-            <w:tcW w:w="709" w:type="dxa"/>
+            <w:tcW w:w="530" w:type="dxa"/>
             <w:noWrap/>
             <w:hideMark/>
           </w:tcPr>
@@ -12277,7 +12284,7 @@
         </w:tc>
         <w:tc>
           <w:tcPr>
-            <w:tcW w:w="708" w:type="dxa"/>
+            <w:tcW w:w="524" w:type="dxa"/>
             <w:noWrap/>
             <w:hideMark/>
           </w:tcPr>
@@ -12298,7 +12305,7 @@
         </w:tc>
         <w:tc>
           <w:tcPr>
-            <w:tcW w:w="972" w:type="dxa"/>
+            <w:tcW w:w="855" w:type="dxa"/>
             <w:noWrap/>
             <w:hideMark/>
           </w:tcPr>
@@ -12319,7 +12326,7 @@
         </w:tc>
         <w:tc>
           <w:tcPr>
-            <w:tcW w:w="610" w:type="dxa"/>
+            <w:tcW w:w="561" w:type="dxa"/>
             <w:noWrap/>
             <w:hideMark/>
           </w:tcPr>
@@ -12340,7 +12347,7 @@
         </w:tc>
         <w:tc>
           <w:tcPr>
-            <w:tcW w:w="609" w:type="dxa"/>
+            <w:tcW w:w="461" w:type="dxa"/>
             <w:noWrap/>
             <w:hideMark/>
           </w:tcPr>
@@ -12356,69 +12363,6 @@
                 <w:sz w:val="20"/>
               </w:rPr>
               <w:t>0</w:t>
-            </w:r>
-          </w:p>
-        </w:tc>
-        <w:tc>
-          <w:tcPr>
-            <w:tcW w:w="783" w:type="dxa"/>
-            <w:noWrap/>
-            <w:hideMark/>
-          </w:tcPr>
-          <w:p>
-            <w:pPr>
-              <w:pStyle w:val="BodyText"/>
-              <w:rPr>
-                <w:sz w:val="20"/>
-              </w:rPr>
-            </w:pPr>
-            <w:r>
-              <w:rPr>
-                <w:sz w:val="20"/>
-              </w:rPr>
-              <w:t>1</w:t>
-            </w:r>
-          </w:p>
-        </w:tc>
-        <w:tc>
-          <w:tcPr>
-            <w:tcW w:w="794" w:type="dxa"/>
-            <w:noWrap/>
-            <w:hideMark/>
-          </w:tcPr>
-          <w:p>
-            <w:pPr>
-              <w:pStyle w:val="BodyText"/>
-              <w:rPr>
-                <w:sz w:val="20"/>
-              </w:rPr>
-            </w:pPr>
-            <w:r>
-              <w:rPr>
-                <w:sz w:val="20"/>
-              </w:rPr>
-              <w:t>163</w:t>
-            </w:r>
-          </w:p>
-        </w:tc>
-        <w:tc>
-          <w:tcPr>
-            <w:tcW w:w="694" w:type="dxa"/>
-            <w:noWrap/>
-            <w:hideMark/>
-          </w:tcPr>
-          <w:p>
-            <w:pPr>
-              <w:pStyle w:val="BodyText"/>
-              <w:rPr>
-                <w:sz w:val="20"/>
-              </w:rPr>
-            </w:pPr>
-            <w:r>
-              <w:rPr>
-                <w:sz w:val="20"/>
-              </w:rPr>
-              <w:t>1</w:t>
             </w:r>
           </w:p>
         </w:tc>
@@ -12439,13 +12383,13 @@
               <w:rPr>
                 <w:sz w:val="20"/>
               </w:rPr>
-              <w:t>0.6</w:t>
-            </w:r>
-          </w:p>
-        </w:tc>
-        <w:tc>
-          <w:tcPr>
-            <w:tcW w:w="639" w:type="dxa"/>
+              <w:t>1</w:t>
+            </w:r>
+          </w:p>
+        </w:tc>
+        <w:tc>
+          <w:tcPr>
+            <w:tcW w:w="890" w:type="dxa"/>
             <w:noWrap/>
             <w:hideMark/>
           </w:tcPr>
@@ -12460,13 +12404,13 @@
               <w:rPr>
                 <w:sz w:val="20"/>
               </w:rPr>
-              <w:t>2</w:t>
-            </w:r>
-          </w:p>
-        </w:tc>
-        <w:tc>
-          <w:tcPr>
-            <w:tcW w:w="609" w:type="dxa"/>
+              <w:t>163</w:t>
+            </w:r>
+          </w:p>
+        </w:tc>
+        <w:tc>
+          <w:tcPr>
+            <w:tcW w:w="712" w:type="dxa"/>
             <w:noWrap/>
             <w:hideMark/>
           </w:tcPr>
@@ -12481,13 +12425,13 @@
               <w:rPr>
                 <w:sz w:val="20"/>
               </w:rPr>
-              <w:t>0</w:t>
-            </w:r>
-          </w:p>
-        </w:tc>
-        <w:tc>
-          <w:tcPr>
-            <w:tcW w:w="609" w:type="dxa"/>
+              <w:t>1</w:t>
+            </w:r>
+          </w:p>
+        </w:tc>
+        <w:tc>
+          <w:tcPr>
+            <w:tcW w:w="850" w:type="dxa"/>
             <w:noWrap/>
             <w:hideMark/>
           </w:tcPr>
@@ -12502,13 +12446,76 @@
               <w:rPr>
                 <w:sz w:val="20"/>
               </w:rPr>
+              <w:t>0.6</w:t>
+            </w:r>
+          </w:p>
+        </w:tc>
+        <w:tc>
+          <w:tcPr>
+            <w:tcW w:w="760" w:type="dxa"/>
+            <w:noWrap/>
+            <w:hideMark/>
+          </w:tcPr>
+          <w:p>
+            <w:pPr>
+              <w:pStyle w:val="BodyText"/>
+              <w:rPr>
+                <w:sz w:val="20"/>
+              </w:rPr>
+            </w:pPr>
+            <w:r>
+              <w:rPr>
+                <w:sz w:val="20"/>
+              </w:rPr>
               <w:t>2</w:t>
             </w:r>
           </w:p>
         </w:tc>
         <w:tc>
           <w:tcPr>
-            <w:tcW w:w="805" w:type="dxa"/>
+            <w:tcW w:w="428" w:type="dxa"/>
+            <w:noWrap/>
+            <w:hideMark/>
+          </w:tcPr>
+          <w:p>
+            <w:pPr>
+              <w:pStyle w:val="BodyText"/>
+              <w:rPr>
+                <w:sz w:val="20"/>
+              </w:rPr>
+            </w:pPr>
+            <w:r>
+              <w:rPr>
+                <w:sz w:val="20"/>
+              </w:rPr>
+              <w:t>0</w:t>
+            </w:r>
+          </w:p>
+        </w:tc>
+        <w:tc>
+          <w:tcPr>
+            <w:tcW w:w="567" w:type="dxa"/>
+            <w:noWrap/>
+            <w:hideMark/>
+          </w:tcPr>
+          <w:p>
+            <w:pPr>
+              <w:pStyle w:val="BodyText"/>
+              <w:rPr>
+                <w:sz w:val="20"/>
+              </w:rPr>
+            </w:pPr>
+            <w:r>
+              <w:rPr>
+                <w:sz w:val="20"/>
+              </w:rPr>
+              <w:t>2</w:t>
+            </w:r>
+          </w:p>
+        </w:tc>
+        <w:tc>
+          <w:tcPr>
+            <w:tcW w:w="425" w:type="dxa"/>
             <w:noWrap/>
             <w:hideMark/>
           </w:tcPr>
@@ -13031,7 +13038,7 @@
               <w:rPr>
                 <w:color w:val="000000" w:themeColor="text1"/>
               </w:rPr>
-              <w:t xml:space="preserve">  </w:t>
+              <w:t xml:space="preserve"> </w:t>
             </w:r>
             <w:proofErr w:type="spellStart"/>
             <w:r>
@@ -13751,7 +13758,6 @@
               <w:pStyle w:val="TableParagraph"/>
               <w:spacing w:before="2"/>
               <w:ind w:left="16" w:right="17"/>
-              <w:jc w:val="center"/>
               <w:rPr>
                 <w:color w:val="000000" w:themeColor="text1"/>
               </w:rPr>
@@ -18517,7 +18523,7 @@
           <w:lang w:val="en-IN" w:eastAsia="en-IN"/>
         </w:rPr>
         <w:drawing>
-          <wp:inline distT="0" distB="0" distL="0" distR="0" wp14:anchorId="0AB1B845" wp14:editId="5EF6E5C3">
+          <wp:inline distT="0" distB="0" distL="0" distR="0" wp14:anchorId="75CABC07" wp14:editId="7D9C616F">
             <wp:extent cx="4261899" cy="3077155"/>
             <wp:effectExtent l="0" t="0" r="0" b="0"/>
             <wp:docPr id="8" name="Picture 8"/>
@@ -18660,7 +18666,7 @@
           <w:lang w:val="en-IN" w:eastAsia="en-IN"/>
         </w:rPr>
         <w:drawing>
-          <wp:inline distT="0" distB="0" distL="0" distR="0" wp14:anchorId="40D95A9B" wp14:editId="6D75D44E">
+          <wp:inline distT="0" distB="0" distL="0" distR="0" wp14:anchorId="7352DA21" wp14:editId="4C87191A">
             <wp:extent cx="5486400" cy="3093058"/>
             <wp:effectExtent l="0" t="0" r="0" b="0"/>
             <wp:docPr id="10" name="Picture 10"/>
@@ -18808,8 +18814,8 @@
           <w:lang w:val="en-IN" w:eastAsia="en-IN"/>
         </w:rPr>
         <w:drawing>
-          <wp:inline distT="0" distB="0" distL="0" distR="0" wp14:anchorId="5C5EB908" wp14:editId="38ED5C1F">
-            <wp:extent cx="5454595" cy="3991555"/>
+          <wp:inline distT="0" distB="0" distL="0" distR="0" wp14:anchorId="75DAD0AF" wp14:editId="6684CC66">
+            <wp:extent cx="5453803" cy="3162300"/>
             <wp:effectExtent l="0" t="0" r="0" b="0"/>
             <wp:docPr id="14" name="Picture 14"/>
             <wp:cNvGraphicFramePr>
@@ -18837,7 +18843,7 @@
                   <pic:spPr>
                     <a:xfrm>
                       <a:off x="0" y="0"/>
-                      <a:ext cx="5464250" cy="3998620"/>
+                      <a:ext cx="5464250" cy="3168357"/>
                     </a:xfrm>
                     <a:prstGeom prst="rect">
                       <a:avLst/>
@@ -18855,6 +18861,7 @@
         <w:spacing w:line="360" w:lineRule="auto"/>
         <w:jc w:val="both"/>
         <w:rPr>
+          <w:rFonts w:ascii="Arial" w:hAnsi="Arial" w:cs="Arial"/>
           <w:noProof/>
           <w:lang w:val="en-IN" w:eastAsia="en-IN"/>
         </w:rPr>
@@ -18866,12 +18873,14 @@
         <w:ind w:left="225"/>
         <w:jc w:val="both"/>
         <w:rPr>
+          <w:rFonts w:ascii="Arial" w:hAnsi="Arial" w:cs="Arial"/>
           <w:noProof/>
           <w:lang w:val="en-IN" w:eastAsia="en-IN"/>
         </w:rPr>
       </w:pPr>
       <w:r>
         <w:rPr>
+          <w:rFonts w:ascii="Arial" w:hAnsi="Arial" w:cs="Arial"/>
           <w:noProof/>
           <w:lang w:val="en-IN" w:eastAsia="en-IN"/>
         </w:rPr>
@@ -18883,37 +18892,18 @@
         <w:spacing w:line="360" w:lineRule="auto"/>
         <w:jc w:val="both"/>
         <w:rPr>
+          <w:rFonts w:ascii="Arial" w:hAnsi="Arial" w:cs="Arial"/>
           <w:noProof/>
           <w:lang w:val="en-IN" w:eastAsia="en-IN"/>
         </w:rPr>
       </w:pPr>
       <w:r>
         <w:rPr>
+          <w:rFonts w:ascii="Arial" w:hAnsi="Arial" w:cs="Arial"/>
           <w:noProof/>
           <w:lang w:val="en-IN" w:eastAsia="en-IN"/>
         </w:rPr>
-        <w:t xml:space="preserve">    disease among all  the males  in  the  dataset. </w:t>
-      </w:r>
-      <w:r>
-        <w:rPr>
-          <w:noProof/>
-          <w:lang w:val="en-IN" w:eastAsia="en-IN"/>
-        </w:rPr>
-        <w:t>S</w:t>
-      </w:r>
-      <w:r>
-        <w:rPr>
-          <w:noProof/>
-          <w:lang w:val="en-IN" w:eastAsia="en-IN"/>
-        </w:rPr>
-        <w:t>ubplot2</w:t>
-      </w:r>
-      <w:r>
-        <w:rPr>
-          <w:noProof/>
-          <w:lang w:val="en-IN" w:eastAsia="en-IN"/>
-        </w:rPr>
-        <w:t xml:space="preserve"> provides us visulistaion of the of the </w:t>
+        <w:t xml:space="preserve">    disease among all  the males  in  the  dataset. Subplot2 provides us visulistaion of the of the </w:t>
       </w:r>
     </w:p>
     <w:p>
@@ -18928,106 +18918,37 @@
       </w:pPr>
       <w:r>
         <w:rPr>
+          <w:rFonts w:ascii="Arial" w:hAnsi="Arial" w:cs="Arial"/>
           <w:noProof/>
           <w:lang w:val="en-IN" w:eastAsia="en-IN"/>
         </w:rPr>
-        <w:t xml:space="preserve">total number of </w:t>
+        <w:t>total number of females  having heart disease among  all the females  in  the  dataset</w:t>
       </w:r>
       <w:r>
         <w:rPr>
           <w:noProof/>
           <w:lang w:val="en-IN" w:eastAsia="en-IN"/>
         </w:rPr>
-        <w:t>fe</w:t>
-      </w:r>
-      <w:r>
+        <w:t>.</w:t>
+      </w:r>
+    </w:p>
+    <w:p>
+      <w:pPr>
+        <w:spacing w:line="360" w:lineRule="auto"/>
+        <w:jc w:val="both"/>
         <w:rPr>
           <w:noProof/>
           <w:lang w:val="en-IN" w:eastAsia="en-IN"/>
         </w:rPr>
-        <w:t xml:space="preserve">males </w:t>
-      </w:r>
+      </w:pPr>
       <w:r>
         <w:rPr>
           <w:noProof/>
           <w:lang w:val="en-IN" w:eastAsia="en-IN"/>
         </w:rPr>
-        <w:t xml:space="preserve"> </w:t>
-      </w:r>
-      <w:r>
-        <w:rPr>
-          <w:noProof/>
-          <w:lang w:val="en-IN" w:eastAsia="en-IN"/>
-        </w:rPr>
-        <w:t>having heart disease among</w:t>
-      </w:r>
-      <w:r>
-        <w:rPr>
-          <w:noProof/>
-          <w:lang w:val="en-IN" w:eastAsia="en-IN"/>
-        </w:rPr>
-        <w:t xml:space="preserve">  all </w:t>
-      </w:r>
-      <w:r>
-        <w:rPr>
-          <w:noProof/>
-          <w:lang w:val="en-IN" w:eastAsia="en-IN"/>
-        </w:rPr>
-        <w:t xml:space="preserve">the </w:t>
-      </w:r>
-      <w:r>
-        <w:rPr>
-          <w:noProof/>
-          <w:lang w:val="en-IN" w:eastAsia="en-IN"/>
-        </w:rPr>
-        <w:t>females</w:t>
-      </w:r>
-      <w:r>
-        <w:rPr>
-          <w:noProof/>
-          <w:lang w:val="en-IN" w:eastAsia="en-IN"/>
-        </w:rPr>
-        <w:t xml:space="preserve">  in</w:t>
-      </w:r>
-      <w:r>
-        <w:rPr>
-          <w:noProof/>
-          <w:lang w:val="en-IN" w:eastAsia="en-IN"/>
-        </w:rPr>
-        <w:t xml:space="preserve">  the  </w:t>
-      </w:r>
-      <w:r>
-        <w:rPr>
-          <w:noProof/>
-          <w:lang w:val="en-IN" w:eastAsia="en-IN"/>
-        </w:rPr>
-        <w:t>dataset</w:t>
-      </w:r>
-      <w:r>
-        <w:rPr>
-          <w:noProof/>
-          <w:lang w:val="en-IN" w:eastAsia="en-IN"/>
-        </w:rPr>
-        <w:t>.</w:t>
-      </w:r>
-    </w:p>
-    <w:p>
-      <w:pPr>
-        <w:spacing w:line="360" w:lineRule="auto"/>
-        <w:jc w:val="both"/>
-        <w:rPr>
-          <w:noProof/>
-          <w:lang w:val="en-IN" w:eastAsia="en-IN"/>
-        </w:rPr>
-      </w:pPr>
-      <w:r>
-        <w:rPr>
-          <w:noProof/>
-          <w:lang w:val="en-IN" w:eastAsia="en-IN"/>
-        </w:rPr>
         <w:drawing>
-          <wp:inline distT="0" distB="0" distL="0" distR="0" wp14:anchorId="04F3E08A" wp14:editId="1AF9C85B">
-            <wp:extent cx="6321287" cy="4086970"/>
+          <wp:inline distT="0" distB="0" distL="0" distR="0" wp14:anchorId="0FA24497" wp14:editId="5F2E1F08">
+            <wp:extent cx="5819775" cy="3895725"/>
             <wp:effectExtent l="0" t="0" r="0" b="0"/>
             <wp:docPr id="24" name="Picture 24"/>
             <wp:cNvGraphicFramePr>
@@ -19055,7 +18976,7 @@
                   <pic:spPr>
                     <a:xfrm>
                       <a:off x="0" y="0"/>
-                      <a:ext cx="6324600" cy="4089112"/>
+                      <a:ext cx="5823887" cy="3898478"/>
                     </a:xfrm>
                     <a:prstGeom prst="rect">
                       <a:avLst/>
@@ -19073,20 +18994,22 @@
         <w:spacing w:line="360" w:lineRule="auto"/>
         <w:jc w:val="both"/>
         <w:rPr>
+          <w:rFonts w:ascii="Arial" w:hAnsi="Arial" w:cs="Arial"/>
           <w:noProof/>
           <w:lang w:val="en-IN" w:eastAsia="en-IN"/>
         </w:rPr>
       </w:pPr>
       <w:r>
         <w:rPr>
+          <w:rFonts w:ascii="Arial" w:hAnsi="Arial" w:cs="Arial"/>
           <w:noProof/>
           <w:lang w:val="en-IN" w:eastAsia="en-IN"/>
         </w:rPr>
-        <w:lastRenderedPageBreak/>
         <w:t xml:space="preserve">   Figure 4 : Above subplots are the histogram plots , these sh</w:t>
       </w:r>
       <w:r>
         <w:rPr>
+          <w:rFonts w:ascii="Arial" w:hAnsi="Arial" w:cs="Arial"/>
           <w:noProof/>
           <w:lang w:val="en-IN" w:eastAsia="en-IN"/>
         </w:rPr>
@@ -19094,6 +19017,7 @@
       </w:r>
       <w:r>
         <w:rPr>
+          <w:rFonts w:ascii="Arial" w:hAnsi="Arial" w:cs="Arial"/>
           <w:noProof/>
           <w:lang w:val="en-IN" w:eastAsia="en-IN"/>
         </w:rPr>
@@ -19101,6 +19025,7 @@
       </w:r>
       <w:r>
         <w:rPr>
+          <w:rFonts w:ascii="Arial" w:hAnsi="Arial" w:cs="Arial"/>
           <w:noProof/>
           <w:lang w:val="en-IN" w:eastAsia="en-IN"/>
         </w:rPr>
@@ -19112,12 +19037,14 @@
         <w:spacing w:line="360" w:lineRule="auto"/>
         <w:jc w:val="both"/>
         <w:rPr>
+          <w:rFonts w:ascii="Arial" w:hAnsi="Arial" w:cs="Arial"/>
           <w:noProof/>
           <w:lang w:val="en-IN" w:eastAsia="en-IN"/>
         </w:rPr>
       </w:pPr>
       <w:r>
         <w:rPr>
+          <w:rFonts w:ascii="Arial" w:hAnsi="Arial" w:cs="Arial"/>
           <w:noProof/>
           <w:lang w:val="en-IN" w:eastAsia="en-IN"/>
         </w:rPr>
@@ -19125,6 +19052,7 @@
       </w:r>
       <w:r>
         <w:rPr>
+          <w:rFonts w:ascii="Arial" w:hAnsi="Arial" w:cs="Arial"/>
           <w:noProof/>
           <w:lang w:val="en-IN" w:eastAsia="en-IN"/>
         </w:rPr>
@@ -19132,6 +19060,7 @@
       </w:r>
       <w:r>
         <w:rPr>
+          <w:rFonts w:ascii="Arial" w:hAnsi="Arial" w:cs="Arial"/>
           <w:noProof/>
           <w:lang w:val="en-IN" w:eastAsia="en-IN"/>
         </w:rPr>
@@ -19139,6 +19068,7 @@
       </w:r>
       <w:r>
         <w:rPr>
+          <w:rFonts w:ascii="Arial" w:hAnsi="Arial" w:cs="Arial"/>
           <w:noProof/>
           <w:lang w:val="en-IN" w:eastAsia="en-IN"/>
         </w:rPr>
@@ -19146,6 +19076,7 @@
       </w:r>
       <w:r>
         <w:rPr>
+          <w:rFonts w:ascii="Arial" w:hAnsi="Arial" w:cs="Arial"/>
           <w:noProof/>
           <w:lang w:val="en-IN" w:eastAsia="en-IN"/>
         </w:rPr>
@@ -19153,6 +19084,7 @@
       </w:r>
       <w:r>
         <w:rPr>
+          <w:rFonts w:ascii="Arial" w:hAnsi="Arial" w:cs="Arial"/>
           <w:noProof/>
           <w:lang w:val="en-IN" w:eastAsia="en-IN"/>
         </w:rPr>
@@ -19160,6 +19092,7 @@
       </w:r>
       <w:r>
         <w:rPr>
+          <w:rFonts w:ascii="Arial" w:hAnsi="Arial" w:cs="Arial"/>
           <w:noProof/>
           <w:lang w:val="en-IN" w:eastAsia="en-IN"/>
         </w:rPr>
@@ -19167,6 +19100,7 @@
       </w:r>
       <w:r>
         <w:rPr>
+          <w:rFonts w:ascii="Arial" w:hAnsi="Arial" w:cs="Arial"/>
           <w:noProof/>
           <w:lang w:val="en-IN" w:eastAsia="en-IN"/>
         </w:rPr>
@@ -19178,12 +19112,14 @@
         <w:spacing w:line="360" w:lineRule="auto"/>
         <w:jc w:val="both"/>
         <w:rPr>
+          <w:rFonts w:ascii="Arial" w:hAnsi="Arial" w:cs="Arial"/>
           <w:noProof/>
           <w:lang w:val="en-IN" w:eastAsia="en-IN"/>
         </w:rPr>
       </w:pPr>
       <w:r>
         <w:rPr>
+          <w:rFonts w:ascii="Arial" w:hAnsi="Arial" w:cs="Arial"/>
           <w:noProof/>
           <w:lang w:val="en-IN" w:eastAsia="en-IN"/>
         </w:rPr>
@@ -19191,6 +19127,7 @@
       </w:r>
       <w:r>
         <w:rPr>
+          <w:rFonts w:ascii="Arial" w:hAnsi="Arial" w:cs="Arial"/>
           <w:noProof/>
           <w:lang w:val="en-IN" w:eastAsia="en-IN"/>
         </w:rPr>
@@ -19198,37 +19135,65 @@
       </w:r>
       <w:r>
         <w:rPr>
+          <w:rFonts w:ascii="Arial" w:hAnsi="Arial" w:cs="Arial"/>
           <w:noProof/>
           <w:lang w:val="en-IN" w:eastAsia="en-IN"/>
         </w:rPr>
         <w:t>and 1 has occurred 207 times</w:t>
       </w:r>
-      <w:r>
+    </w:p>
+    <w:p>
+      <w:pPr>
+        <w:spacing w:line="360" w:lineRule="auto"/>
+        <w:jc w:val="both"/>
         <w:rPr>
           <w:noProof/>
           <w:lang w:val="en-IN" w:eastAsia="en-IN"/>
         </w:rPr>
-        <w:t xml:space="preserve"> </w:t>
-      </w:r>
-      <w:r>
-        <w:rPr>
+      </w:pPr>
+      <w:r>
+        <w:rPr>
+          <w:rFonts w:ascii="Arial" w:hAnsi="Arial" w:cs="Arial"/>
           <w:noProof/>
           <w:lang w:val="en-IN" w:eastAsia="en-IN"/>
         </w:rPr>
-        <w:t>(1 represents male)</w:t>
-      </w:r>
-      <w:r>
-        <w:rPr>
+        <w:t xml:space="preserve">  </w:t>
+      </w:r>
+      <w:r>
+        <w:rPr>
+          <w:rFonts w:ascii="Arial" w:hAnsi="Arial" w:cs="Arial"/>
           <w:noProof/>
           <w:lang w:val="en-IN" w:eastAsia="en-IN"/>
         </w:rPr>
-        <w:t>.</w:t>
-      </w:r>
-      <w:r>
-        <w:rPr>
+        <w:t xml:space="preserve"> </w:t>
+      </w:r>
+      <w:r>
+        <w:rPr>
+          <w:rFonts w:ascii="Arial" w:hAnsi="Arial" w:cs="Arial"/>
           <w:noProof/>
           <w:lang w:val="en-IN" w:eastAsia="en-IN"/>
         </w:rPr>
+        <w:t>(1 represents male</w:t>
+      </w:r>
+      <w:r>
+        <w:rPr>
+          <w:noProof/>
+          <w:lang w:val="en-IN" w:eastAsia="en-IN"/>
+        </w:rPr>
+        <w:t>)</w:t>
+      </w:r>
+      <w:r>
+        <w:rPr>
+          <w:noProof/>
+          <w:lang w:val="en-IN" w:eastAsia="en-IN"/>
+        </w:rPr>
+        <w:t>.</w:t>
+      </w:r>
+      <w:r>
+        <w:rPr>
+          <w:noProof/>
+          <w:lang w:val="en-IN" w:eastAsia="en-IN"/>
+        </w:rPr>
         <w:t xml:space="preserve">  </w:t>
       </w:r>
     </w:p>
@@ -19246,6 +19211,7 @@
           <w:noProof/>
           <w:lang w:val="en-IN" w:eastAsia="en-IN"/>
         </w:rPr>
+        <w:lastRenderedPageBreak/>
         <w:t xml:space="preserve">  </w:t>
       </w:r>
     </w:p>
@@ -19263,8 +19229,8 @@
           <w:lang w:val="en-IN" w:eastAsia="en-IN"/>
         </w:rPr>
         <w:drawing>
-          <wp:inline distT="0" distB="0" distL="0" distR="0">
-            <wp:extent cx="6324600" cy="6155055"/>
+          <wp:inline distT="0" distB="0" distL="0" distR="0" wp14:anchorId="07696F5E" wp14:editId="72E22D7B">
+            <wp:extent cx="5961269" cy="6296025"/>
             <wp:effectExtent l="0" t="0" r="0" b="0"/>
             <wp:docPr id="44" name="Picture 44"/>
             <wp:cNvGraphicFramePr>
@@ -19292,7 +19258,7 @@
                   <pic:spPr>
                     <a:xfrm>
                       <a:off x="0" y="0"/>
-                      <a:ext cx="6324600" cy="6155055"/>
+                      <a:ext cx="5966604" cy="6301660"/>
                     </a:xfrm>
                     <a:prstGeom prst="rect">
                       <a:avLst/>
@@ -19313,58 +19279,269 @@
           <w:lang w:val="en-IN" w:eastAsia="en-IN"/>
         </w:rPr>
       </w:pPr>
-      <w:r>
+    </w:p>
+    <w:p>
+      <w:pPr>
+        <w:spacing w:line="360" w:lineRule="auto"/>
         <w:rPr>
           <w:noProof/>
           <w:lang w:val="en-IN" w:eastAsia="en-IN"/>
         </w:rPr>
-        <w:t xml:space="preserve">    Figure 5 : it shows</w:t>
-      </w:r>
-    </w:p>
-    <w:p>
-      <w:pPr>
+      </w:pPr>
+      <w:r>
         <w:rPr>
           <w:noProof/>
           <w:lang w:val="en-IN" w:eastAsia="en-IN"/>
         </w:rPr>
-      </w:pPr>
-    </w:p>
-    <w:p>
-      <w:pPr>
+        <w:t>Figure 5 : Above</w:t>
+      </w:r>
+      <w:r>
         <w:rPr>
           <w:noProof/>
           <w:lang w:val="en-IN" w:eastAsia="en-IN"/>
         </w:rPr>
-      </w:pPr>
-    </w:p>
-    <w:p>
-      <w:pPr>
-        <w:sectPr>
-          <w:pgSz w:w="11920" w:h="16860"/>
-          <w:pgMar w:top="1360" w:right="580" w:bottom="1100" w:left="1380" w:header="116" w:footer="916" w:gutter="0"/>
-          <w:cols w:space="720"/>
-        </w:sectPr>
-      </w:pPr>
-    </w:p>
-    <w:p>
-      <w:pPr>
-        <w:spacing w:line="379" w:lineRule="auto"/>
-        <w:jc w:val="both"/>
-        <w:sectPr>
-          <w:pgSz w:w="11920" w:h="16860"/>
-          <w:pgMar w:top="1360" w:right="580" w:bottom="1100" w:left="1380" w:header="116" w:footer="916" w:gutter="0"/>
-          <w:cols w:space="720"/>
-        </w:sectPr>
-      </w:pPr>
+        <w:t xml:space="preserve"> subplots are genrated using histogram </w:t>
+      </w:r>
       <w:r>
         <w:rPr>
           <w:noProof/>
           <w:lang w:val="en-IN" w:eastAsia="en-IN"/>
         </w:rPr>
+        <w:t xml:space="preserve">function in </w:t>
+      </w:r>
+      <w:r>
+        <w:rPr>
+          <w:noProof/>
+          <w:lang w:val="en-IN" w:eastAsia="en-IN"/>
+        </w:rPr>
+        <w:t>matplotlib and these</w:t>
+      </w:r>
+      <w:r>
+        <w:rPr>
+          <w:noProof/>
+          <w:lang w:val="en-IN" w:eastAsia="en-IN"/>
+        </w:rPr>
+        <w:t xml:space="preserve"> are formed from </w:t>
+      </w:r>
+    </w:p>
+    <w:p>
+      <w:pPr>
+        <w:spacing w:line="360" w:lineRule="auto"/>
+        <w:rPr>
+          <w:noProof/>
+          <w:lang w:val="en-IN" w:eastAsia="en-IN"/>
+        </w:rPr>
+      </w:pPr>
+      <w:r>
+        <w:rPr>
+          <w:noProof/>
+          <w:lang w:val="en-IN" w:eastAsia="en-IN"/>
+        </w:rPr>
+        <w:t>categorical attributes present in the dataset. Above</w:t>
+      </w:r>
+      <w:r>
+        <w:rPr>
+          <w:noProof/>
+          <w:lang w:val="en-IN" w:eastAsia="en-IN"/>
+        </w:rPr>
+        <w:t xml:space="preserve"> Subplots visualizes </w:t>
+      </w:r>
+      <w:r>
+        <w:rPr>
+          <w:noProof/>
+          <w:lang w:val="en-IN" w:eastAsia="en-IN"/>
+        </w:rPr>
+        <w:t>that each attribute is plotted</w:t>
+      </w:r>
+      <w:r>
+        <w:rPr>
+          <w:noProof/>
+          <w:lang w:val="en-IN" w:eastAsia="en-IN"/>
+        </w:rPr>
+        <w:t xml:space="preserve"> against </w:t>
+      </w:r>
+    </w:p>
+    <w:p>
+      <w:pPr>
+        <w:spacing w:line="360" w:lineRule="auto"/>
+        <w:rPr>
+          <w:noProof/>
+          <w:lang w:val="en-IN" w:eastAsia="en-IN"/>
+        </w:rPr>
+      </w:pPr>
+      <w:r>
+        <w:rPr>
+          <w:noProof/>
+          <w:lang w:val="en-IN" w:eastAsia="en-IN"/>
+        </w:rPr>
+        <w:t xml:space="preserve">count of </w:t>
+      </w:r>
+      <w:r>
+        <w:rPr>
+          <w:noProof/>
+          <w:lang w:val="en-IN" w:eastAsia="en-IN"/>
+        </w:rPr>
+        <w:t xml:space="preserve">not having disease and </w:t>
+      </w:r>
+      <w:r>
+        <w:rPr>
+          <w:noProof/>
+          <w:lang w:val="en-IN" w:eastAsia="en-IN"/>
+        </w:rPr>
+        <w:t xml:space="preserve">having </w:t>
+      </w:r>
+      <w:r>
+        <w:rPr>
+          <w:noProof/>
+          <w:lang w:val="en-IN" w:eastAsia="en-IN"/>
+        </w:rPr>
+        <w:t>disease</w:t>
+      </w:r>
+      <w:r>
+        <w:rPr>
+          <w:noProof/>
+          <w:lang w:val="en-IN" w:eastAsia="en-IN"/>
+        </w:rPr>
+        <w:t xml:space="preserve"> . L</w:t>
+      </w:r>
+      <w:r>
+        <w:rPr>
+          <w:noProof/>
+          <w:lang w:val="en-IN" w:eastAsia="en-IN"/>
+        </w:rPr>
+        <w:t>ike in first</w:t>
+      </w:r>
+      <w:r>
+        <w:rPr>
+          <w:noProof/>
+          <w:lang w:val="en-IN" w:eastAsia="en-IN"/>
+        </w:rPr>
+        <w:t xml:space="preserve"> </w:t>
+      </w:r>
+      <w:r>
+        <w:rPr>
+          <w:noProof/>
+          <w:lang w:val="en-IN" w:eastAsia="en-IN"/>
+        </w:rPr>
+        <w:t xml:space="preserve">subplot approximately  23, 110 females and </w:t>
+      </w:r>
+    </w:p>
+    <w:p>
+      <w:pPr>
+        <w:spacing w:line="360" w:lineRule="auto"/>
+        <w:rPr>
+          <w:noProof/>
+          <w:lang w:val="en-IN" w:eastAsia="en-IN"/>
+        </w:rPr>
+      </w:pPr>
+      <w:r>
+        <w:rPr>
+          <w:noProof/>
+          <w:lang w:val="en-IN" w:eastAsia="en-IN"/>
+        </w:rPr>
+        <w:t xml:space="preserve">males </w:t>
+      </w:r>
+      <w:r>
+        <w:rPr>
+          <w:noProof/>
+          <w:lang w:val="en-IN" w:eastAsia="en-IN"/>
+        </w:rPr>
+        <w:t xml:space="preserve">respectively have not disease and </w:t>
+      </w:r>
+      <w:r>
+        <w:rPr>
+          <w:noProof/>
+          <w:lang w:val="en-IN" w:eastAsia="en-IN"/>
+        </w:rPr>
+        <w:t xml:space="preserve">24 , 114 females and males respectively have heart disease and </w:t>
+      </w:r>
+      <w:r>
+        <w:rPr>
+          <w:noProof/>
+          <w:lang w:val="en-IN" w:eastAsia="en-IN"/>
+        </w:rPr>
+        <w:t xml:space="preserve">   </w:t>
+      </w:r>
+      <w:r>
+        <w:rPr>
+          <w:noProof/>
+          <w:lang w:val="en-IN" w:eastAsia="en-IN"/>
+        </w:rPr>
+        <w:t>similarly same logic behind all</w:t>
+      </w:r>
+      <w:r>
+        <w:rPr>
+          <w:noProof/>
+          <w:lang w:val="en-IN" w:eastAsia="en-IN"/>
+        </w:rPr>
+        <w:t xml:space="preserve"> </w:t>
+      </w:r>
+      <w:r>
+        <w:rPr>
+          <w:noProof/>
+          <w:lang w:val="en-IN" w:eastAsia="en-IN"/>
+        </w:rPr>
+        <w:t xml:space="preserve">subplots. Three colors in these  subplots instead of two colors are because  </w:t>
+      </w:r>
+      <w:r>
+        <w:rPr>
+          <w:noProof/>
+          <w:lang w:val="en-IN" w:eastAsia="en-IN"/>
+        </w:rPr>
+        <w:t xml:space="preserve">  </w:t>
+      </w:r>
+      <w:r>
+        <w:rPr>
+          <w:noProof/>
+          <w:lang w:val="en-IN" w:eastAsia="en-IN"/>
+        </w:rPr>
+        <w:t xml:space="preserve">overlap of </w:t>
+      </w:r>
+      <w:r>
+        <w:rPr>
+          <w:noProof/>
+          <w:lang w:val="en-IN" w:eastAsia="en-IN"/>
+        </w:rPr>
+        <w:t xml:space="preserve"> b</w:t>
+      </w:r>
+      <w:r>
+        <w:rPr>
+          <w:noProof/>
+          <w:lang w:val="en-IN" w:eastAsia="en-IN"/>
+        </w:rPr>
+        <w:t>lue and red.</w:t>
+      </w:r>
+    </w:p>
+    <w:p>
+      <w:pPr>
+        <w:spacing w:line="360" w:lineRule="auto"/>
+        <w:rPr>
+          <w:noProof/>
+          <w:lang w:val="en-IN" w:eastAsia="en-IN"/>
+        </w:rPr>
+      </w:pPr>
+    </w:p>
+    <w:p>
+      <w:pPr>
+        <w:rPr>
+          <w:noProof/>
+          <w:lang w:val="en-IN" w:eastAsia="en-IN"/>
+        </w:rPr>
+      </w:pPr>
+    </w:p>
+    <w:p>
+      <w:pPr>
+        <w:jc w:val="both"/>
+      </w:pPr>
+      <w:r>
+        <w:rPr>
+          <w:noProof/>
+          <w:lang w:val="en-IN" w:eastAsia="en-IN"/>
+        </w:rPr>
         <w:lastRenderedPageBreak/>
         <w:drawing>
-          <wp:inline distT="0" distB="0" distL="0" distR="0" wp14:anchorId="1FBE40EF" wp14:editId="60CDDD53">
-            <wp:extent cx="6324600" cy="6324600"/>
+          <wp:inline distT="0" distB="0" distL="0" distR="0" wp14:anchorId="69F7BAB2" wp14:editId="5FC237F9">
+            <wp:extent cx="5762625" cy="7124700"/>
             <wp:effectExtent l="0" t="0" r="0" b="0"/>
             <wp:docPr id="36" name="Picture 36"/>
             <wp:cNvGraphicFramePr>
@@ -19392,7 +19569,7 @@
                   <pic:spPr>
                     <a:xfrm>
                       <a:off x="0" y="0"/>
-                      <a:ext cx="6324600" cy="6324600"/>
+                      <a:ext cx="5767718" cy="7130997"/>
                     </a:xfrm>
                     <a:prstGeom prst="rect">
                       <a:avLst/>
@@ -19407,7 +19584,47 @@
     </w:p>
     <w:p>
       <w:pPr>
-        <w:spacing w:line="379" w:lineRule="auto"/>
+        <w:jc w:val="both"/>
+      </w:pPr>
+    </w:p>
+    <w:p>
+      <w:pPr>
+        <w:jc w:val="both"/>
+      </w:pPr>
+    </w:p>
+    <w:p>
+      <w:pPr>
+        <w:spacing w:line="276" w:lineRule="auto"/>
+        <w:jc w:val="both"/>
+      </w:pPr>
+      <w:r>
+        <w:t xml:space="preserve">Figure 6: This is the plot of attributes having continuous </w:t>
+      </w:r>
+      <w:proofErr w:type="gramStart"/>
+      <w:r>
+        <w:t>values ,</w:t>
+      </w:r>
+      <w:proofErr w:type="gramEnd"/>
+      <w:r>
+        <w:t xml:space="preserve"> it gives the similar insights as given </w:t>
+      </w:r>
+    </w:p>
+    <w:p>
+      <w:pPr>
+        <w:spacing w:line="276" w:lineRule="auto"/>
+        <w:jc w:val="both"/>
+      </w:pPr>
+      <w:proofErr w:type="gramStart"/>
+      <w:r>
+        <w:t>by</w:t>
+      </w:r>
+      <w:proofErr w:type="gramEnd"/>
+      <w:r>
+        <w:t xml:space="preserve"> Figure 5. </w:t>
+      </w:r>
+    </w:p>
+    <w:p>
+      <w:pPr>
         <w:jc w:val="both"/>
         <w:sectPr>
           <w:pgSz w:w="11920" w:h="16860"/>
@@ -19415,15 +19632,26 @@
           <w:cols w:space="720"/>
         </w:sectPr>
       </w:pPr>
+    </w:p>
+    <w:p>
+      <w:pPr>
+        <w:spacing w:line="379" w:lineRule="auto"/>
+        <w:jc w:val="both"/>
+      </w:pPr>
+    </w:p>
+    <w:p>
+      <w:pPr>
+        <w:spacing w:line="379" w:lineRule="auto"/>
+        <w:jc w:val="both"/>
+      </w:pPr>
       <w:r>
         <w:rPr>
           <w:noProof/>
           <w:lang w:val="en-IN" w:eastAsia="en-IN"/>
         </w:rPr>
-        <w:lastRenderedPageBreak/>
         <w:drawing>
-          <wp:inline distT="0" distB="0" distL="0" distR="0" wp14:anchorId="54B0A473" wp14:editId="17A1ADD1">
-            <wp:extent cx="6324600" cy="6558915"/>
+          <wp:inline distT="0" distB="0" distL="0" distR="0" wp14:anchorId="38EA2838" wp14:editId="0A15C13E">
+            <wp:extent cx="5860112" cy="4683318"/>
             <wp:effectExtent l="0" t="0" r="0" b="0"/>
             <wp:docPr id="38" name="Picture 38"/>
             <wp:cNvGraphicFramePr>
@@ -19451,7 +19679,7 @@
                   <pic:spPr>
                     <a:xfrm>
                       <a:off x="0" y="0"/>
-                      <a:ext cx="6324600" cy="6558915"/>
+                      <a:ext cx="5863183" cy="4685772"/>
                     </a:xfrm>
                     <a:prstGeom prst="rect">
                       <a:avLst/>
@@ -19466,28 +19694,409 @@
     </w:p>
     <w:p>
       <w:pPr>
-        <w:pStyle w:val="BodyText"/>
-        <w:spacing w:before="3"/>
-        <w:rPr>
-          <w:sz w:val="14"/>
-        </w:rPr>
-      </w:pPr>
-    </w:p>
-    <w:p>
-      <w:pPr>
         <w:spacing w:line="379" w:lineRule="auto"/>
         <w:jc w:val="both"/>
       </w:pPr>
-      <w:r>
+    </w:p>
+    <w:p>
+      <w:pPr>
+        <w:spacing w:line="379" w:lineRule="auto"/>
+        <w:jc w:val="both"/>
+      </w:pPr>
+    </w:p>
+    <w:p>
+      <w:pPr>
+        <w:spacing w:line="379" w:lineRule="auto"/>
+        <w:jc w:val="both"/>
+        <w:rPr>
+          <w:rFonts w:ascii="Arial" w:hAnsi="Arial" w:cs="Arial"/>
+        </w:rPr>
+      </w:pPr>
+      <w:r>
+        <w:rPr>
+          <w:rFonts w:ascii="Arial" w:hAnsi="Arial" w:cs="Arial"/>
+        </w:rPr>
+        <w:t xml:space="preserve">Figure 7: this figure is the heat </w:t>
+      </w:r>
+      <w:proofErr w:type="gramStart"/>
+      <w:r>
+        <w:rPr>
+          <w:rFonts w:ascii="Arial" w:hAnsi="Arial" w:cs="Arial"/>
+        </w:rPr>
+        <w:t>map .</w:t>
+      </w:r>
+      <w:proofErr w:type="gramEnd"/>
+      <w:r>
+        <w:rPr>
+          <w:rFonts w:ascii="Arial" w:hAnsi="Arial" w:cs="Arial"/>
+        </w:rPr>
+        <w:t xml:space="preserve"> First of all lets understand what a heat map is, </w:t>
+      </w:r>
+      <w:proofErr w:type="gramStart"/>
+      <w:r>
+        <w:rPr>
+          <w:rFonts w:ascii="Arial" w:hAnsi="Arial" w:cs="Arial"/>
+        </w:rPr>
+        <w:t>According</w:t>
+      </w:r>
+      <w:proofErr w:type="gramEnd"/>
+      <w:r>
+        <w:rPr>
+          <w:rFonts w:ascii="Arial" w:hAnsi="Arial" w:cs="Arial"/>
+        </w:rPr>
+        <w:t xml:space="preserve"> </w:t>
+      </w:r>
+    </w:p>
+    <w:p>
+      <w:pPr>
+        <w:spacing w:line="379" w:lineRule="auto"/>
+        <w:jc w:val="both"/>
+        <w:rPr>
+          <w:rFonts w:ascii="Arial" w:hAnsi="Arial" w:cs="Arial"/>
+          <w:color w:val="202122"/>
+          <w:sz w:val="21"/>
+          <w:szCs w:val="21"/>
+          <w:shd w:val="clear" w:color="auto" w:fill="FFFFFF"/>
+        </w:rPr>
+      </w:pPr>
+      <w:proofErr w:type="gramStart"/>
+      <w:r>
+        <w:rPr>
+          <w:rFonts w:ascii="Arial" w:hAnsi="Arial" w:cs="Arial"/>
+        </w:rPr>
+        <w:t>to</w:t>
+      </w:r>
+      <w:proofErr w:type="gramEnd"/>
+      <w:r>
+        <w:rPr>
+          <w:rFonts w:ascii="Arial" w:hAnsi="Arial" w:cs="Arial"/>
+        </w:rPr>
+        <w:t xml:space="preserve"> Wikipedia a heat map </w:t>
+      </w:r>
+      <w:r>
+        <w:rPr>
+          <w:rFonts w:ascii="Arial" w:hAnsi="Arial" w:cs="Arial"/>
+          <w:color w:val="202122"/>
+          <w:sz w:val="21"/>
+          <w:szCs w:val="21"/>
+          <w:shd w:val="clear" w:color="auto" w:fill="FFFFFF"/>
+        </w:rPr>
+        <w:t> is a </w:t>
+      </w:r>
+      <w:r>
+        <w:rPr>
+          <w:rFonts w:ascii="Arial" w:hAnsi="Arial" w:cs="Arial"/>
+          <w:sz w:val="21"/>
+          <w:szCs w:val="21"/>
+          <w:shd w:val="clear" w:color="auto" w:fill="FFFFFF"/>
+        </w:rPr>
+        <w:t>data visualization</w:t>
+      </w:r>
+      <w:r>
+        <w:rPr>
+          <w:rFonts w:ascii="Arial" w:hAnsi="Arial" w:cs="Arial"/>
+          <w:color w:val="202122"/>
+          <w:sz w:val="21"/>
+          <w:szCs w:val="21"/>
+          <w:shd w:val="clear" w:color="auto" w:fill="FFFFFF"/>
+        </w:rPr>
+        <w:t xml:space="preserve"> technique that shows magnitude of a phenomenon </w:t>
+      </w:r>
+    </w:p>
+    <w:p>
+      <w:pPr>
+        <w:spacing w:line="379" w:lineRule="auto"/>
+        <w:jc w:val="both"/>
+        <w:rPr>
+          <w:rFonts w:ascii="Arial" w:hAnsi="Arial" w:cs="Arial"/>
+          <w:color w:val="202122"/>
+          <w:sz w:val="21"/>
+          <w:szCs w:val="21"/>
+          <w:shd w:val="clear" w:color="auto" w:fill="FFFFFF"/>
+        </w:rPr>
+      </w:pPr>
+      <w:proofErr w:type="gramStart"/>
+      <w:r>
+        <w:rPr>
+          <w:rFonts w:ascii="Arial" w:hAnsi="Arial" w:cs="Arial"/>
+          <w:color w:val="202122"/>
+          <w:sz w:val="21"/>
+          <w:szCs w:val="21"/>
+          <w:shd w:val="clear" w:color="auto" w:fill="FFFFFF"/>
+        </w:rPr>
+        <w:t>as</w:t>
+      </w:r>
+      <w:proofErr w:type="gramEnd"/>
+      <w:r>
+        <w:rPr>
+          <w:rFonts w:ascii="Arial" w:hAnsi="Arial" w:cs="Arial"/>
+        </w:rPr>
+        <w:t xml:space="preserve"> </w:t>
+      </w:r>
+      <w:r>
+        <w:rPr>
+          <w:rFonts w:ascii="Arial" w:hAnsi="Arial" w:cs="Arial"/>
+          <w:color w:val="202122"/>
+          <w:sz w:val="21"/>
+          <w:szCs w:val="21"/>
+          <w:shd w:val="clear" w:color="auto" w:fill="FFFFFF"/>
+        </w:rPr>
+        <w:t xml:space="preserve">color in two dimensions. In the above </w:t>
+      </w:r>
+      <w:r>
+        <w:rPr>
+          <w:rFonts w:ascii="Arial" w:hAnsi="Arial" w:cs="Arial"/>
+          <w:color w:val="202122"/>
+          <w:sz w:val="21"/>
+          <w:szCs w:val="21"/>
+          <w:shd w:val="clear" w:color="auto" w:fill="FFFFFF"/>
+        </w:rPr>
+        <w:t>figure we visualize correlation between the attributes.</w:t>
+      </w:r>
+    </w:p>
+    <w:p>
+      <w:pPr>
+        <w:spacing w:line="379" w:lineRule="auto"/>
+        <w:jc w:val="both"/>
+        <w:rPr>
+          <w:rFonts w:ascii="Arial" w:hAnsi="Arial" w:cs="Arial"/>
+          <w:color w:val="222222"/>
+          <w:shd w:val="clear" w:color="auto" w:fill="FFFFFF"/>
+        </w:rPr>
+      </w:pPr>
+      <w:r>
+        <w:rPr>
+          <w:rFonts w:ascii="Arial" w:hAnsi="Arial" w:cs="Arial"/>
+          <w:b/>
+          <w:bCs/>
+          <w:color w:val="222222"/>
+          <w:shd w:val="clear" w:color="auto" w:fill="FFFFFF"/>
+        </w:rPr>
+        <w:t>Correlation</w:t>
+      </w:r>
+      <w:r>
+        <w:rPr>
+          <w:rFonts w:ascii="Arial" w:hAnsi="Arial" w:cs="Arial"/>
+          <w:color w:val="222222"/>
+          <w:shd w:val="clear" w:color="auto" w:fill="FFFFFF"/>
+        </w:rPr>
+        <w:t xml:space="preserve"> is a statistical technique that can show whether and how strongly pairs of variables </w:t>
+      </w:r>
+    </w:p>
+    <w:p>
+      <w:pPr>
+        <w:spacing w:line="379" w:lineRule="auto"/>
+        <w:jc w:val="both"/>
+        <w:rPr>
+          <w:rFonts w:ascii="Arial" w:hAnsi="Arial" w:cs="Arial"/>
+          <w:color w:val="222222"/>
+          <w:shd w:val="clear" w:color="auto" w:fill="FFFFFF"/>
+        </w:rPr>
+      </w:pPr>
+      <w:proofErr w:type="gramStart"/>
+      <w:r>
+        <w:rPr>
+          <w:rFonts w:ascii="Arial" w:hAnsi="Arial" w:cs="Arial"/>
+          <w:color w:val="222222"/>
+          <w:shd w:val="clear" w:color="auto" w:fill="FFFFFF"/>
+        </w:rPr>
+        <w:t>are</w:t>
+      </w:r>
+      <w:proofErr w:type="gramEnd"/>
+      <w:r>
+        <w:rPr>
+          <w:rFonts w:ascii="Arial" w:hAnsi="Arial" w:cs="Arial"/>
+          <w:color w:val="222222"/>
+          <w:shd w:val="clear" w:color="auto" w:fill="FFFFFF"/>
+        </w:rPr>
+        <w:t xml:space="preserve"> related. For example correlation between same attributes like correlation between </w:t>
+      </w:r>
+      <w:proofErr w:type="gramStart"/>
+      <w:r>
+        <w:rPr>
+          <w:rFonts w:ascii="Arial" w:hAnsi="Arial" w:cs="Arial"/>
+          <w:color w:val="222222"/>
+          <w:shd w:val="clear" w:color="auto" w:fill="FFFFFF"/>
+        </w:rPr>
+        <w:t>age</w:t>
+      </w:r>
+      <w:proofErr w:type="gramEnd"/>
+      <w:r>
+        <w:rPr>
+          <w:rFonts w:ascii="Arial" w:hAnsi="Arial" w:cs="Arial"/>
+          <w:color w:val="222222"/>
+          <w:shd w:val="clear" w:color="auto" w:fill="FFFFFF"/>
+        </w:rPr>
+        <w:t xml:space="preserve"> </w:t>
+      </w:r>
+    </w:p>
+    <w:p>
+      <w:pPr>
+        <w:spacing w:line="379" w:lineRule="auto"/>
+        <w:jc w:val="both"/>
+        <w:rPr>
+          <w:rFonts w:ascii="Arial" w:hAnsi="Arial" w:cs="Arial"/>
+          <w:color w:val="222222"/>
+          <w:shd w:val="clear" w:color="auto" w:fill="FFFFFF"/>
+        </w:rPr>
+      </w:pPr>
+      <w:proofErr w:type="gramStart"/>
+      <w:r>
+        <w:rPr>
+          <w:rFonts w:ascii="Arial" w:hAnsi="Arial" w:cs="Arial"/>
+          <w:color w:val="222222"/>
+          <w:shd w:val="clear" w:color="auto" w:fill="FFFFFF"/>
+        </w:rPr>
+        <w:t>and</w:t>
+      </w:r>
+      <w:proofErr w:type="gramEnd"/>
+      <w:r>
+        <w:rPr>
+          <w:rFonts w:ascii="Arial" w:hAnsi="Arial" w:cs="Arial"/>
+          <w:color w:val="222222"/>
+          <w:shd w:val="clear" w:color="auto" w:fill="FFFFFF"/>
+        </w:rPr>
+        <w:t xml:space="preserve"> age is 1 and similarly correlation between two different attributes is either positive or </w:t>
+      </w:r>
+    </w:p>
+    <w:p>
+      <w:pPr>
+        <w:spacing w:line="379" w:lineRule="auto"/>
+        <w:jc w:val="both"/>
+        <w:rPr>
+          <w:rFonts w:ascii="Arial" w:hAnsi="Arial" w:cs="Arial"/>
+          <w:color w:val="222222"/>
+          <w:shd w:val="clear" w:color="auto" w:fill="FFFFFF"/>
+        </w:rPr>
+      </w:pPr>
+      <w:proofErr w:type="gramStart"/>
+      <w:r>
+        <w:rPr>
+          <w:rFonts w:ascii="Arial" w:hAnsi="Arial" w:cs="Arial"/>
+          <w:color w:val="222222"/>
+          <w:shd w:val="clear" w:color="auto" w:fill="FFFFFF"/>
+        </w:rPr>
+        <w:t>negative</w:t>
+      </w:r>
+      <w:proofErr w:type="gramEnd"/>
+      <w:r>
+        <w:rPr>
+          <w:rFonts w:ascii="Arial" w:hAnsi="Arial" w:cs="Arial"/>
+          <w:color w:val="222222"/>
+          <w:shd w:val="clear" w:color="auto" w:fill="FFFFFF"/>
+        </w:rPr>
+        <w:t xml:space="preserve"> ranging from -1 to +1. The main diagonal </w:t>
+      </w:r>
+      <w:proofErr w:type="gramStart"/>
+      <w:r>
+        <w:rPr>
+          <w:rFonts w:ascii="Arial" w:hAnsi="Arial" w:cs="Arial"/>
+          <w:color w:val="222222"/>
+          <w:shd w:val="clear" w:color="auto" w:fill="FFFFFF"/>
+        </w:rPr>
+        <w:t>shows  correlation</w:t>
+      </w:r>
+      <w:proofErr w:type="gramEnd"/>
+      <w:r>
+        <w:rPr>
+          <w:rFonts w:ascii="Arial" w:hAnsi="Arial" w:cs="Arial"/>
+          <w:color w:val="222222"/>
+          <w:shd w:val="clear" w:color="auto" w:fill="FFFFFF"/>
+        </w:rPr>
+        <w:t xml:space="preserve"> =1 this means attributes are</w:t>
+      </w:r>
+    </w:p>
+    <w:p>
+      <w:pPr>
+        <w:spacing w:line="379" w:lineRule="auto"/>
+        <w:jc w:val="both"/>
+        <w:rPr>
+          <w:rFonts w:ascii="Arial" w:hAnsi="Arial" w:cs="Arial"/>
+        </w:rPr>
+      </w:pPr>
+      <w:proofErr w:type="gramStart"/>
+      <w:r>
+        <w:rPr>
+          <w:rFonts w:ascii="Arial" w:hAnsi="Arial" w:cs="Arial"/>
+          <w:color w:val="222222"/>
+          <w:shd w:val="clear" w:color="auto" w:fill="FFFFFF"/>
+        </w:rPr>
+        <w:t>fully</w:t>
+      </w:r>
+      <w:proofErr w:type="gramEnd"/>
+      <w:r>
+        <w:rPr>
+          <w:rFonts w:ascii="Arial" w:hAnsi="Arial" w:cs="Arial"/>
+          <w:color w:val="222222"/>
+          <w:shd w:val="clear" w:color="auto" w:fill="FFFFFF"/>
+        </w:rPr>
+        <w:t xml:space="preserve"> related </w:t>
+      </w:r>
+      <w:r>
+        <w:rPr>
+          <w:rFonts w:ascii="Arial" w:hAnsi="Arial" w:cs="Arial"/>
+          <w:color w:val="222222"/>
+          <w:shd w:val="clear" w:color="auto" w:fill="FFFFFF"/>
+        </w:rPr>
+        <w:t>.</w:t>
+      </w:r>
+      <w:r>
+        <w:rPr>
+          <w:rFonts w:ascii="Arial" w:hAnsi="Arial" w:cs="Arial"/>
+          <w:color w:val="222222"/>
+          <w:shd w:val="clear" w:color="auto" w:fill="FFFFFF"/>
+        </w:rPr>
+        <w:t xml:space="preserve"> </w:t>
+      </w:r>
+    </w:p>
+    <w:p>
+      <w:pPr>
+        <w:spacing w:line="379" w:lineRule="auto"/>
+        <w:jc w:val="both"/>
+        <w:rPr>
+          <w:rFonts w:ascii="Arial" w:hAnsi="Arial" w:cs="Arial"/>
+        </w:rPr>
+      </w:pPr>
+    </w:p>
+    <w:p>
+      <w:pPr>
+        <w:spacing w:line="379" w:lineRule="auto"/>
+        <w:jc w:val="both"/>
+        <w:sectPr>
+          <w:pgSz w:w="11920" w:h="16860"/>
+          <w:pgMar w:top="1360" w:right="580" w:bottom="1100" w:left="1380" w:header="116" w:footer="916" w:gutter="0"/>
+          <w:cols w:space="720"/>
+        </w:sectPr>
+      </w:pPr>
+      <w:r>
+        <w:t xml:space="preserve"> </w:t>
+      </w:r>
+    </w:p>
+    <w:p>
+      <w:pPr>
+        <w:spacing w:line="379" w:lineRule="auto"/>
+        <w:jc w:val="both"/>
         <w:rPr>
           <w:noProof/>
           <w:lang w:val="en-IN" w:eastAsia="en-IN"/>
         </w:rPr>
+      </w:pPr>
+    </w:p>
+    <w:p>
+      <w:pPr>
+        <w:spacing w:line="379" w:lineRule="auto"/>
+        <w:jc w:val="both"/>
+      </w:pPr>
+      <w:r>
+        <w:rPr>
+          <w:noProof/>
+          <w:lang w:val="en-IN" w:eastAsia="en-IN"/>
+        </w:rPr>
         <w:drawing>
-          <wp:inline distT="0" distB="0" distL="0" distR="0" wp14:anchorId="3095DCD4" wp14:editId="004589CF">
-            <wp:extent cx="6154310" cy="3888188"/>
+          <wp:inline distT="0" distB="0" distL="0" distR="0" wp14:anchorId="2C14F7A4" wp14:editId="3B6D0FD7">
+            <wp:extent cx="5953125" cy="5543550"/>
             <wp:effectExtent l="0" t="0" r="0" b="0"/>
-            <wp:docPr id="40" name="Picture 40"/>
+            <wp:docPr id="4" name="Picture 4"/>
             <wp:cNvGraphicFramePr>
               <a:graphicFrameLocks xmlns:a="http://schemas.openxmlformats.org/drawingml/2006/main" noChangeAspect="1"/>
             </wp:cNvGraphicFramePr>
@@ -19513,7 +20122,7 @@
                   <pic:spPr>
                     <a:xfrm>
                       <a:off x="0" y="0"/>
-                      <a:ext cx="6157536" cy="3890226"/>
+                      <a:ext cx="5953125" cy="5543550"/>
                     </a:xfrm>
                     <a:prstGeom prst="rect">
                       <a:avLst/>
@@ -19530,19 +20139,274 @@
       <w:pPr>
         <w:spacing w:line="379" w:lineRule="auto"/>
         <w:jc w:val="both"/>
+        <w:rPr>
+          <w:rFonts w:ascii="Arial" w:hAnsi="Arial" w:cs="Arial"/>
+        </w:rPr>
       </w:pPr>
     </w:p>
     <w:p>
       <w:pPr>
         <w:spacing w:line="379" w:lineRule="auto"/>
         <w:jc w:val="both"/>
+        <w:rPr>
+          <w:rFonts w:ascii="Arial" w:hAnsi="Arial" w:cs="Arial"/>
+        </w:rPr>
       </w:pPr>
     </w:p>
     <w:p>
       <w:pPr>
         <w:spacing w:line="379" w:lineRule="auto"/>
         <w:jc w:val="both"/>
-      </w:pPr>
+        <w:rPr>
+          <w:rFonts w:ascii="Arial" w:hAnsi="Arial" w:cs="Arial"/>
+        </w:rPr>
+      </w:pPr>
+    </w:p>
+    <w:p>
+      <w:pPr>
+        <w:spacing w:line="379" w:lineRule="auto"/>
+        <w:jc w:val="both"/>
+        <w:rPr>
+          <w:rFonts w:ascii="Arial" w:hAnsi="Arial" w:cs="Arial"/>
+          <w:b/>
+        </w:rPr>
+      </w:pPr>
+      <w:r>
+        <w:rPr>
+          <w:rFonts w:ascii="Arial" w:hAnsi="Arial" w:cs="Arial"/>
+        </w:rPr>
+        <w:t xml:space="preserve">Figure </w:t>
+      </w:r>
+      <w:proofErr w:type="gramStart"/>
+      <w:r>
+        <w:rPr>
+          <w:rFonts w:ascii="Arial" w:hAnsi="Arial" w:cs="Arial"/>
+        </w:rPr>
+        <w:t>8 :</w:t>
+      </w:r>
+      <w:proofErr w:type="gramEnd"/>
+      <w:r>
+        <w:rPr>
+          <w:rFonts w:ascii="Arial" w:hAnsi="Arial" w:cs="Arial"/>
+        </w:rPr>
+        <w:t xml:space="preserve"> It shows the correlation between the target and input attributes </w:t>
+      </w:r>
+      <w:r>
+        <w:rPr>
+          <w:rFonts w:ascii="Arial" w:hAnsi="Arial" w:cs="Arial"/>
+        </w:rPr>
+        <w:t xml:space="preserve">only </w:t>
+      </w:r>
+      <w:proofErr w:type="spellStart"/>
+      <w:r>
+        <w:rPr>
+          <w:rFonts w:ascii="Arial" w:hAnsi="Arial" w:cs="Arial"/>
+          <w:b/>
+        </w:rPr>
+        <w:t>cp</w:t>
+      </w:r>
+      <w:proofErr w:type="spellEnd"/>
+      <w:r>
+        <w:rPr>
+          <w:rFonts w:ascii="Arial" w:hAnsi="Arial" w:cs="Arial"/>
+          <w:b/>
+        </w:rPr>
+        <w:t xml:space="preserve"> , </w:t>
+      </w:r>
+      <w:proofErr w:type="spellStart"/>
+      <w:r>
+        <w:rPr>
+          <w:rFonts w:ascii="Arial" w:hAnsi="Arial" w:cs="Arial"/>
+          <w:b/>
+        </w:rPr>
+        <w:t>thalach</w:t>
+      </w:r>
+      <w:proofErr w:type="spellEnd"/>
+      <w:r>
+        <w:rPr>
+          <w:rFonts w:ascii="Arial" w:hAnsi="Arial" w:cs="Arial"/>
+          <w:b/>
+        </w:rPr>
+        <w:t xml:space="preserve"> , </w:t>
+      </w:r>
+      <w:proofErr w:type="spellStart"/>
+      <w:r>
+        <w:rPr>
+          <w:rFonts w:ascii="Arial" w:hAnsi="Arial" w:cs="Arial"/>
+          <w:b/>
+        </w:rPr>
+        <w:t>restecg</w:t>
+      </w:r>
+      <w:proofErr w:type="spellEnd"/>
+    </w:p>
+    <w:p>
+      <w:pPr>
+        <w:spacing w:line="379" w:lineRule="auto"/>
+        <w:jc w:val="both"/>
+        <w:rPr>
+          <w:rFonts w:ascii="Arial" w:hAnsi="Arial" w:cs="Arial"/>
+          <w:b/>
+        </w:rPr>
+      </w:pPr>
+      <w:proofErr w:type="gramStart"/>
+      <w:r>
+        <w:rPr>
+          <w:rFonts w:ascii="Arial" w:hAnsi="Arial" w:cs="Arial"/>
+          <w:b/>
+        </w:rPr>
+        <w:t>slope</w:t>
+      </w:r>
+      <w:proofErr w:type="gramEnd"/>
+      <w:r>
+        <w:rPr>
+          <w:rFonts w:ascii="Arial" w:hAnsi="Arial" w:cs="Arial"/>
+        </w:rPr>
+        <w:t xml:space="preserve"> have positive correlation with</w:t>
+      </w:r>
+      <w:r>
+        <w:rPr>
+          <w:rFonts w:ascii="Arial" w:hAnsi="Arial" w:cs="Arial"/>
+          <w:b/>
+        </w:rPr>
+        <w:t xml:space="preserve"> target</w:t>
+      </w:r>
+      <w:r>
+        <w:rPr>
+          <w:rFonts w:ascii="Arial" w:hAnsi="Arial" w:cs="Arial"/>
+        </w:rPr>
+        <w:t xml:space="preserve"> and</w:t>
+      </w:r>
+      <w:r>
+        <w:rPr>
+          <w:rFonts w:ascii="Arial" w:hAnsi="Arial" w:cs="Arial"/>
+          <w:b/>
+        </w:rPr>
+        <w:t xml:space="preserve"> age, sex ,</w:t>
+      </w:r>
+      <w:proofErr w:type="spellStart"/>
+      <w:r>
+        <w:rPr>
+          <w:rFonts w:ascii="Arial" w:hAnsi="Arial" w:cs="Arial"/>
+          <w:b/>
+        </w:rPr>
+        <w:t>trestbps</w:t>
+      </w:r>
+      <w:proofErr w:type="spellEnd"/>
+      <w:r>
+        <w:rPr>
+          <w:rFonts w:ascii="Arial" w:hAnsi="Arial" w:cs="Arial"/>
+          <w:b/>
+        </w:rPr>
+        <w:t xml:space="preserve"> , </w:t>
+      </w:r>
+      <w:proofErr w:type="spellStart"/>
+      <w:r>
+        <w:rPr>
+          <w:rFonts w:ascii="Arial" w:hAnsi="Arial" w:cs="Arial"/>
+          <w:b/>
+        </w:rPr>
+        <w:t>chol</w:t>
+      </w:r>
+      <w:proofErr w:type="spellEnd"/>
+      <w:r>
+        <w:rPr>
+          <w:rFonts w:ascii="Arial" w:hAnsi="Arial" w:cs="Arial"/>
+          <w:b/>
+        </w:rPr>
+        <w:t xml:space="preserve"> , </w:t>
+      </w:r>
+      <w:proofErr w:type="spellStart"/>
+      <w:r>
+        <w:rPr>
+          <w:rFonts w:ascii="Arial" w:hAnsi="Arial" w:cs="Arial"/>
+          <w:b/>
+        </w:rPr>
+        <w:t>fbs</w:t>
+      </w:r>
+      <w:proofErr w:type="spellEnd"/>
+      <w:r>
+        <w:rPr>
+          <w:rFonts w:ascii="Arial" w:hAnsi="Arial" w:cs="Arial"/>
+          <w:b/>
+        </w:rPr>
+        <w:t xml:space="preserve">, </w:t>
+      </w:r>
+      <w:proofErr w:type="spellStart"/>
+      <w:r>
+        <w:rPr>
+          <w:rFonts w:ascii="Arial" w:hAnsi="Arial" w:cs="Arial"/>
+          <w:b/>
+        </w:rPr>
+        <w:t>exang</w:t>
+      </w:r>
+      <w:proofErr w:type="spellEnd"/>
+      <w:r>
+        <w:rPr>
+          <w:rFonts w:ascii="Arial" w:hAnsi="Arial" w:cs="Arial"/>
+          <w:b/>
+        </w:rPr>
+        <w:t xml:space="preserve">, </w:t>
+      </w:r>
+      <w:proofErr w:type="spellStart"/>
+      <w:r>
+        <w:rPr>
+          <w:rFonts w:ascii="Arial" w:hAnsi="Arial" w:cs="Arial"/>
+          <w:b/>
+        </w:rPr>
+        <w:t>oldpeak</w:t>
+      </w:r>
+      <w:proofErr w:type="spellEnd"/>
+      <w:r>
+        <w:rPr>
+          <w:rFonts w:ascii="Arial" w:hAnsi="Arial" w:cs="Arial"/>
+          <w:b/>
+        </w:rPr>
+        <w:t xml:space="preserve"> have </w:t>
+      </w:r>
+    </w:p>
+    <w:p>
+      <w:pPr>
+        <w:spacing w:line="379" w:lineRule="auto"/>
+        <w:jc w:val="both"/>
+        <w:rPr>
+          <w:rFonts w:ascii="Arial" w:hAnsi="Arial" w:cs="Arial"/>
+        </w:rPr>
+      </w:pPr>
+      <w:proofErr w:type="gramStart"/>
+      <w:r>
+        <w:rPr>
+          <w:rFonts w:ascii="Arial" w:hAnsi="Arial" w:cs="Arial"/>
+          <w:b/>
+        </w:rPr>
+        <w:t>negative</w:t>
+      </w:r>
+      <w:proofErr w:type="gramEnd"/>
+      <w:r>
+        <w:rPr>
+          <w:rFonts w:ascii="Arial" w:hAnsi="Arial" w:cs="Arial"/>
+          <w:b/>
+        </w:rPr>
+        <w:t xml:space="preserve"> </w:t>
+      </w:r>
+      <w:r>
+        <w:rPr>
+          <w:rFonts w:ascii="Arial" w:hAnsi="Arial" w:cs="Arial"/>
+        </w:rPr>
+        <w:t xml:space="preserve">correlation with </w:t>
+      </w:r>
+      <w:r>
+        <w:rPr>
+          <w:rFonts w:ascii="Arial" w:hAnsi="Arial" w:cs="Arial"/>
+          <w:b/>
+        </w:rPr>
+        <w:t>targe</w:t>
+      </w:r>
+      <w:r>
+        <w:rPr>
+          <w:rFonts w:ascii="Arial" w:hAnsi="Arial" w:cs="Arial"/>
+        </w:rPr>
+        <w:t>t.</w:t>
+      </w:r>
     </w:p>
     <w:p>
       <w:pPr>
@@ -19554,17 +20418,21 @@
           <w:cols w:space="720"/>
         </w:sectPr>
       </w:pPr>
+      <w:bookmarkStart w:id="22" w:name="_GoBack"/>
+      <w:r>
+        <w:lastRenderedPageBreak/>
+        <w:t xml:space="preserve"> </w:t>
+      </w:r>
       <w:r>
         <w:rPr>
           <w:noProof/>
           <w:lang w:val="en-IN" w:eastAsia="en-IN"/>
         </w:rPr>
-        <w:lastRenderedPageBreak/>
         <w:drawing>
-          <wp:inline distT="0" distB="0" distL="0" distR="0" wp14:anchorId="06C4870B" wp14:editId="3C7D775B">
-            <wp:extent cx="6324600" cy="5059680"/>
+          <wp:inline distT="0" distB="0" distL="0" distR="0" wp14:anchorId="2BE8BC29" wp14:editId="1A873D40">
+            <wp:extent cx="5915025" cy="4105275"/>
             <wp:effectExtent l="0" t="0" r="0" b="0"/>
-            <wp:docPr id="42" name="Picture 42"/>
+            <wp:docPr id="2" name="Picture 2"/>
             <wp:cNvGraphicFramePr>
               <a:graphicFrameLocks xmlns:a="http://schemas.openxmlformats.org/drawingml/2006/main" noChangeAspect="1"/>
             </wp:cNvGraphicFramePr>
@@ -19590,7 +20458,7 @@
                   <pic:spPr>
                     <a:xfrm>
                       <a:off x="0" y="0"/>
-                      <a:ext cx="6324600" cy="5059680"/>
+                      <a:ext cx="5917253" cy="4106821"/>
                     </a:xfrm>
                     <a:prstGeom prst="rect">
                       <a:avLst/>
@@ -19603,926 +20471,24 @@
         </w:drawing>
       </w:r>
     </w:p>
-    <w:p>
-      <w:pPr>
-        <w:pStyle w:val="BodyText"/>
-        <w:spacing w:before="80" w:line="379" w:lineRule="auto"/>
-        <w:ind w:left="781" w:right="869"/>
-        <w:jc w:val="both"/>
-      </w:pPr>
-      <w:proofErr w:type="gramStart"/>
-      <w:r>
-        <w:lastRenderedPageBreak/>
-        <w:t>success</w:t>
-      </w:r>
-      <w:proofErr w:type="gramEnd"/>
-      <w:r>
-        <w:t xml:space="preserve"> of current marketing campaigns as well which in this case translates to buying of long term deposits.</w:t>
-      </w:r>
-    </w:p>
-    <w:p>
-      <w:pPr>
-        <w:pStyle w:val="BodyText"/>
-        <w:spacing w:line="379" w:lineRule="auto"/>
-        <w:ind w:left="781" w:right="866"/>
-        <w:jc w:val="both"/>
-      </w:pPr>
-      <w:proofErr w:type="gramStart"/>
-      <w:r>
-        <w:t>Figures 18 &amp; 19, present information about ‘</w:t>
-      </w:r>
-      <w:proofErr w:type="spellStart"/>
-      <w:r>
-        <w:t>pdays</w:t>
-      </w:r>
-      <w:proofErr w:type="spellEnd"/>
-      <w:r>
-        <w:t xml:space="preserve">’ or the number of days after </w:t>
-      </w:r>
-      <w:r>
-        <w:rPr>
-          <w:spacing w:val="-4"/>
-        </w:rPr>
-        <w:t xml:space="preserve">which </w:t>
-      </w:r>
-      <w:r>
-        <w:t>the client was last contacted from the previous campaign.</w:t>
-      </w:r>
-      <w:proofErr w:type="gramEnd"/>
-      <w:r>
-        <w:t xml:space="preserve"> The values for this feature in the raw dataset either range from 0-27 or are taken as 999 (for clients who were </w:t>
-      </w:r>
-      <w:r>
-        <w:rPr>
-          <w:spacing w:val="-5"/>
-        </w:rPr>
-        <w:t xml:space="preserve">not </w:t>
-      </w:r>
-      <w:r>
-        <w:t xml:space="preserve">previously contacted). The extensive occurrence of 999 values in this figure </w:t>
-      </w:r>
-      <w:r>
-        <w:rPr>
-          <w:spacing w:val="-3"/>
-        </w:rPr>
-        <w:t xml:space="preserve">again </w:t>
-      </w:r>
-      <w:r>
-        <w:t>proves that the information about previous campaigns is not provided/ recorded properly by the bank.</w:t>
-      </w:r>
-    </w:p>
-    <w:p>
-      <w:pPr>
-        <w:pStyle w:val="BodyText"/>
-        <w:rPr>
-          <w:sz w:val="20"/>
-        </w:rPr>
-      </w:pPr>
-    </w:p>
-    <w:p>
-      <w:pPr>
-        <w:pStyle w:val="BodyText"/>
-        <w:spacing w:before="7"/>
-        <w:rPr>
-          <w:sz w:val="23"/>
-        </w:rPr>
-      </w:pPr>
-      <w:r>
-        <w:rPr>
-          <w:noProof/>
-          <w:lang w:val="en-IN" w:eastAsia="en-IN"/>
-        </w:rPr>
-        <w:drawing>
-          <wp:anchor distT="0" distB="0" distL="0" distR="0" simplePos="0" relativeHeight="10" behindDoc="0" locked="0" layoutInCell="1" allowOverlap="1" wp14:anchorId="3458B56B" wp14:editId="4A348C7B">
-            <wp:simplePos x="0" y="0"/>
-            <wp:positionH relativeFrom="page">
-              <wp:posOffset>1433797</wp:posOffset>
-            </wp:positionH>
-            <wp:positionV relativeFrom="paragraph">
-              <wp:posOffset>197681</wp:posOffset>
-            </wp:positionV>
-            <wp:extent cx="5341408" cy="2514600"/>
-            <wp:effectExtent l="0" t="0" r="0" b="0"/>
-            <wp:wrapTopAndBottom/>
-            <wp:docPr id="35" name="image18.jpeg"/>
-            <wp:cNvGraphicFramePr>
-              <a:graphicFrameLocks xmlns:a="http://schemas.openxmlformats.org/drawingml/2006/main" noChangeAspect="1"/>
-            </wp:cNvGraphicFramePr>
-            <a:graphic xmlns:a="http://schemas.openxmlformats.org/drawingml/2006/main">
-              <a:graphicData uri="http://schemas.openxmlformats.org/drawingml/2006/picture">
-                <pic:pic xmlns:pic="http://schemas.openxmlformats.org/drawingml/2006/picture">
-                  <pic:nvPicPr>
-                    <pic:cNvPr id="36" name="image18.jpeg"/>
-                    <pic:cNvPicPr/>
-                  </pic:nvPicPr>
-                  <pic:blipFill>
-                    <a:blip r:embed="rId40" cstate="print"/>
-                    <a:stretch>
-                      <a:fillRect/>
-                    </a:stretch>
-                  </pic:blipFill>
-                  <pic:spPr>
-                    <a:xfrm>
-                      <a:off x="0" y="0"/>
-                      <a:ext cx="5341408" cy="2514600"/>
-                    </a:xfrm>
-                    <a:prstGeom prst="rect">
-                      <a:avLst/>
-                    </a:prstGeom>
-                  </pic:spPr>
-                </pic:pic>
-              </a:graphicData>
-            </a:graphic>
-          </wp:anchor>
-        </w:drawing>
-      </w:r>
-    </w:p>
-    <w:p>
-      <w:pPr>
-        <w:pStyle w:val="BodyText"/>
-        <w:spacing w:before="10"/>
-        <w:rPr>
-          <w:sz w:val="7"/>
-        </w:rPr>
-      </w:pPr>
-    </w:p>
-    <w:p>
-      <w:pPr>
-        <w:spacing w:before="91"/>
-        <w:ind w:left="914" w:right="1016"/>
-        <w:jc w:val="center"/>
-      </w:pPr>
-      <w:proofErr w:type="gramStart"/>
-      <w:r>
-        <w:t>Figures 20 &amp; 21: Probability density function for age &amp; its histogram.</w:t>
-      </w:r>
-      <w:proofErr w:type="gramEnd"/>
-    </w:p>
-    <w:p>
-      <w:pPr>
-        <w:pStyle w:val="BodyText"/>
-      </w:pPr>
-    </w:p>
-    <w:p>
-      <w:pPr>
-        <w:pStyle w:val="BodyText"/>
-        <w:spacing w:before="6"/>
-        <w:rPr>
-          <w:sz w:val="25"/>
-        </w:rPr>
-      </w:pPr>
-    </w:p>
-    <w:p>
-      <w:pPr>
-        <w:pStyle w:val="BodyText"/>
-        <w:spacing w:line="379" w:lineRule="auto"/>
-        <w:ind w:left="781" w:right="859"/>
-        <w:jc w:val="both"/>
-      </w:pPr>
-      <w:r>
-        <w:t xml:space="preserve">From the information provided by the figures 20 &amp; 21 in terms of the trend in age values </w:t>
-      </w:r>
-      <w:proofErr w:type="spellStart"/>
-      <w:r>
-        <w:t>vis</w:t>
-      </w:r>
-      <w:proofErr w:type="spellEnd"/>
-      <w:r>
-        <w:t>-a-</w:t>
-      </w:r>
-      <w:proofErr w:type="spellStart"/>
-      <w:r>
-        <w:t>vis</w:t>
-      </w:r>
-      <w:proofErr w:type="spellEnd"/>
-      <w:r>
-        <w:t xml:space="preserve"> results (yes/no) we can easily infer that a huge chunk of clients who were contacted by the telemarketers were in the ages of 30-45. Another interesting observation from the distribution plot suggests that there is not much difference in </w:t>
-      </w:r>
-      <w:r>
-        <w:rPr>
-          <w:spacing w:val="-4"/>
-        </w:rPr>
-        <w:t xml:space="preserve">the </w:t>
-      </w:r>
-      <w:r>
-        <w:t xml:space="preserve">average and median ages of clients having a yes outcome or a no outcome, with mean values 39.9 for ‘no’ and 40.9 for ‘yes’ and median values of 38.0 for ‘no’ and 37.0 for ‘yes’ respectively. It is interesting to note that even within the most likely age </w:t>
-      </w:r>
-      <w:r>
-        <w:rPr>
-          <w:spacing w:val="-4"/>
-        </w:rPr>
-        <w:t xml:space="preserve">group </w:t>
-      </w:r>
-      <w:r>
-        <w:t>(30-45) that can buy the product there cannot be any estimation of the likelihood of the telemarketers succeeding.</w:t>
-      </w:r>
-    </w:p>
+    <w:bookmarkEnd w:id="22"/>
     <w:p>
       <w:pPr>
         <w:spacing w:line="379" w:lineRule="auto"/>
         <w:jc w:val="both"/>
-        <w:sectPr>
-          <w:pgSz w:w="11920" w:h="16860"/>
-          <w:pgMar w:top="1360" w:right="580" w:bottom="1100" w:left="1380" w:header="116" w:footer="916" w:gutter="0"/>
-          <w:cols w:space="720"/>
-        </w:sectPr>
-      </w:pPr>
-    </w:p>
-    <w:p>
-      <w:pPr>
-        <w:pStyle w:val="BodyText"/>
-        <w:spacing w:before="9"/>
-        <w:rPr>
-          <w:sz w:val="21"/>
-        </w:rPr>
-      </w:pPr>
-    </w:p>
-    <w:p>
-      <w:pPr>
-        <w:pStyle w:val="BodyText"/>
-        <w:ind w:left="909"/>
-        <w:rPr>
-          <w:sz w:val="20"/>
-        </w:rPr>
-      </w:pPr>
-      <w:r>
-        <w:rPr>
-          <w:noProof/>
-          <w:sz w:val="20"/>
-          <w:lang w:val="en-IN" w:eastAsia="en-IN"/>
-        </w:rPr>
-        <w:drawing>
-          <wp:inline distT="0" distB="0" distL="0" distR="0" wp14:anchorId="5CFE36E1" wp14:editId="1F8C3AAB">
-            <wp:extent cx="5568065" cy="2514600"/>
-            <wp:effectExtent l="0" t="0" r="0" b="0"/>
-            <wp:docPr id="37" name="image19.jpeg"/>
-            <wp:cNvGraphicFramePr>
-              <a:graphicFrameLocks xmlns:a="http://schemas.openxmlformats.org/drawingml/2006/main" noChangeAspect="1"/>
-            </wp:cNvGraphicFramePr>
-            <a:graphic xmlns:a="http://schemas.openxmlformats.org/drawingml/2006/main">
-              <a:graphicData uri="http://schemas.openxmlformats.org/drawingml/2006/picture">
-                <pic:pic xmlns:pic="http://schemas.openxmlformats.org/drawingml/2006/picture">
-                  <pic:nvPicPr>
-                    <pic:cNvPr id="38" name="image19.jpeg"/>
-                    <pic:cNvPicPr/>
-                  </pic:nvPicPr>
-                  <pic:blipFill>
-                    <a:blip r:embed="rId41" cstate="print"/>
-                    <a:stretch>
-                      <a:fillRect/>
-                    </a:stretch>
-                  </pic:blipFill>
-                  <pic:spPr>
-                    <a:xfrm>
-                      <a:off x="0" y="0"/>
-                      <a:ext cx="5568065" cy="2514600"/>
-                    </a:xfrm>
-                    <a:prstGeom prst="rect">
-                      <a:avLst/>
-                    </a:prstGeom>
-                  </pic:spPr>
-                </pic:pic>
-              </a:graphicData>
-            </a:graphic>
-          </wp:inline>
-        </w:drawing>
-      </w:r>
-    </w:p>
-    <w:p>
-      <w:pPr>
-        <w:pStyle w:val="BodyText"/>
-        <w:spacing w:before="5"/>
-        <w:rPr>
-          <w:sz w:val="10"/>
-        </w:rPr>
-      </w:pPr>
-    </w:p>
-    <w:p>
-      <w:pPr>
-        <w:spacing w:before="91" w:line="256" w:lineRule="auto"/>
-        <w:ind w:left="4339" w:right="945" w:hanging="3483"/>
-      </w:pPr>
-      <w:r>
-        <w:t>Figure 22 &amp; 23: Probability density function of duration (last contact duration in seconds) &amp; its histogram.</w:t>
-      </w:r>
-    </w:p>
-    <w:p>
-      <w:pPr>
-        <w:pStyle w:val="BodyText"/>
-      </w:pPr>
-    </w:p>
-    <w:p>
-      <w:pPr>
-        <w:pStyle w:val="BodyText"/>
-        <w:spacing w:before="155" w:line="379" w:lineRule="auto"/>
-        <w:ind w:left="781" w:right="860"/>
+      </w:pPr>
+    </w:p>
+    <w:p>
+      <w:pPr>
+        <w:spacing w:line="379" w:lineRule="auto"/>
         <w:jc w:val="both"/>
       </w:pPr>
-      <w:r>
-        <w:t xml:space="preserve">It is quite evident from the figures 22 &amp; 23 that most of the calls made by the telemarketers last for about 500 seconds or about 8.3 minutes. We can also infer from these graphs that most of the results (yes and no both) are elicited in the initial phase of the conversation itself, pointing towards a sentiment that most of the clients either have a pre-meditated reply or are drawn towards the purchase in the introductory </w:t>
-      </w:r>
-      <w:r>
-        <w:rPr>
-          <w:spacing w:val="-4"/>
-        </w:rPr>
-        <w:t>part</w:t>
-      </w:r>
-      <w:r>
-        <w:rPr>
-          <w:spacing w:val="52"/>
-        </w:rPr>
-        <w:t xml:space="preserve"> </w:t>
-      </w:r>
-      <w:r>
-        <w:t>of the conversation itself.</w:t>
-      </w:r>
-    </w:p>
-    <w:p>
-      <w:pPr>
-        <w:pStyle w:val="BodyText"/>
-        <w:rPr>
-          <w:sz w:val="20"/>
-        </w:rPr>
-      </w:pPr>
-    </w:p>
-    <w:p>
-      <w:pPr>
-        <w:pStyle w:val="BodyText"/>
-        <w:spacing w:before="9"/>
-        <w:rPr>
-          <w:sz w:val="21"/>
-        </w:rPr>
-      </w:pPr>
-      <w:r>
-        <w:rPr>
-          <w:noProof/>
-          <w:lang w:val="en-IN" w:eastAsia="en-IN"/>
-        </w:rPr>
-        <w:drawing>
-          <wp:anchor distT="0" distB="0" distL="0" distR="0" simplePos="0" relativeHeight="11" behindDoc="0" locked="0" layoutInCell="1" allowOverlap="1" wp14:anchorId="61B37F4C" wp14:editId="3E2763E5">
-            <wp:simplePos x="0" y="0"/>
-            <wp:positionH relativeFrom="page">
-              <wp:posOffset>1434679</wp:posOffset>
-            </wp:positionH>
-            <wp:positionV relativeFrom="paragraph">
-              <wp:posOffset>184169</wp:posOffset>
-            </wp:positionV>
-            <wp:extent cx="5415654" cy="2519362"/>
-            <wp:effectExtent l="0" t="0" r="0" b="0"/>
-            <wp:wrapTopAndBottom/>
-            <wp:docPr id="39" name="image20.jpeg"/>
-            <wp:cNvGraphicFramePr>
-              <a:graphicFrameLocks xmlns:a="http://schemas.openxmlformats.org/drawingml/2006/main" noChangeAspect="1"/>
-            </wp:cNvGraphicFramePr>
-            <a:graphic xmlns:a="http://schemas.openxmlformats.org/drawingml/2006/main">
-              <a:graphicData uri="http://schemas.openxmlformats.org/drawingml/2006/picture">
-                <pic:pic xmlns:pic="http://schemas.openxmlformats.org/drawingml/2006/picture">
-                  <pic:nvPicPr>
-                    <pic:cNvPr id="40" name="image20.jpeg"/>
-                    <pic:cNvPicPr/>
-                  </pic:nvPicPr>
-                  <pic:blipFill>
-                    <a:blip r:embed="rId42" cstate="print"/>
-                    <a:stretch>
-                      <a:fillRect/>
-                    </a:stretch>
-                  </pic:blipFill>
-                  <pic:spPr>
-                    <a:xfrm>
-                      <a:off x="0" y="0"/>
-                      <a:ext cx="5415654" cy="2519362"/>
-                    </a:xfrm>
-                    <a:prstGeom prst="rect">
-                      <a:avLst/>
-                    </a:prstGeom>
-                  </pic:spPr>
-                </pic:pic>
-              </a:graphicData>
-            </a:graphic>
-          </wp:anchor>
-        </w:drawing>
-      </w:r>
-    </w:p>
-    <w:p>
-      <w:pPr>
-        <w:pStyle w:val="BodyText"/>
-        <w:spacing w:before="7"/>
-        <w:rPr>
-          <w:sz w:val="6"/>
-        </w:rPr>
-      </w:pPr>
-    </w:p>
-    <w:p>
-      <w:pPr>
-        <w:spacing w:before="91"/>
-        <w:ind w:left="936" w:right="1016"/>
-        <w:jc w:val="center"/>
-      </w:pPr>
-      <w:r>
-        <w:t xml:space="preserve">Figure 24 &amp; </w:t>
-      </w:r>
-      <w:proofErr w:type="gramStart"/>
-      <w:r>
-        <w:t>25 :</w:t>
-      </w:r>
-      <w:proofErr w:type="gramEnd"/>
-      <w:r>
-        <w:t xml:space="preserve"> Probability density function of </w:t>
-      </w:r>
-      <w:proofErr w:type="spellStart"/>
-      <w:r>
-        <w:t>Euribor</w:t>
-      </w:r>
-      <w:proofErr w:type="spellEnd"/>
-      <w:r>
-        <w:t xml:space="preserve"> rate &amp; its histogram</w:t>
-      </w:r>
-    </w:p>
-    <w:p>
-      <w:pPr>
-        <w:jc w:val="center"/>
-        <w:sectPr>
-          <w:pgSz w:w="11920" w:h="16860"/>
-          <w:pgMar w:top="1360" w:right="580" w:bottom="1100" w:left="1380" w:header="116" w:footer="916" w:gutter="0"/>
-          <w:cols w:space="720"/>
-        </w:sectPr>
-      </w:pPr>
-    </w:p>
-    <w:p>
-      <w:pPr>
-        <w:pStyle w:val="BodyText"/>
-        <w:spacing w:before="80" w:line="379" w:lineRule="auto"/>
-        <w:ind w:left="781" w:right="859"/>
+    </w:p>
+    <w:p>
+      <w:pPr>
+        <w:spacing w:line="379" w:lineRule="auto"/>
         <w:jc w:val="both"/>
       </w:pPr>
-      <w:r>
-        <w:lastRenderedPageBreak/>
-        <w:t xml:space="preserve">From the figures </w:t>
-      </w:r>
-      <w:r>
-        <w:rPr>
-          <w:sz w:val="22"/>
-        </w:rPr>
-        <w:t xml:space="preserve">24 &amp; 25, </w:t>
-      </w:r>
-      <w:r>
-        <w:t xml:space="preserve">we can observe the records of the clients buying a long-term deposit for a particular </w:t>
-      </w:r>
-      <w:proofErr w:type="spellStart"/>
-      <w:r>
-        <w:t>Euribor</w:t>
-      </w:r>
-      <w:proofErr w:type="spellEnd"/>
-      <w:r>
-        <w:t xml:space="preserve"> rate. </w:t>
-      </w:r>
-      <w:proofErr w:type="spellStart"/>
-      <w:r>
-        <w:t>Euribor</w:t>
-      </w:r>
-      <w:proofErr w:type="spellEnd"/>
-      <w:r>
-        <w:t xml:space="preserve"> is a daily reference rate, published by the European Money Markets Institute, based on the averaged interest rates at which Eurozone banks offer to lend unsecured funds to other banks in the euro wholesale money market (or interbank market). From the visualization we also observe that the data near the </w:t>
-      </w:r>
-      <w:proofErr w:type="spellStart"/>
-      <w:r>
-        <w:t>euribor</w:t>
-      </w:r>
-      <w:proofErr w:type="spellEnd"/>
-      <w:r>
-        <w:t xml:space="preserve"> = 3 does not exist, thus raising a potent question about if there exists data about clients buying long term deposits in this period. What we also infer from the graph is that the proportion of yes is </w:t>
-      </w:r>
-      <w:proofErr w:type="gramStart"/>
-      <w:r>
-        <w:t>maximum</w:t>
-      </w:r>
-      <w:proofErr w:type="gramEnd"/>
-      <w:r>
-        <w:t xml:space="preserve"> at </w:t>
-      </w:r>
-      <w:proofErr w:type="spellStart"/>
-      <w:r>
-        <w:t>euribor</w:t>
-      </w:r>
-      <w:proofErr w:type="spellEnd"/>
-      <w:r>
-        <w:t xml:space="preserve"> around 1 than at a higher </w:t>
-      </w:r>
-      <w:proofErr w:type="spellStart"/>
-      <w:r>
-        <w:t>euribor</w:t>
-      </w:r>
-      <w:proofErr w:type="spellEnd"/>
-      <w:r>
-        <w:t xml:space="preserve"> rate.</w:t>
-      </w:r>
-    </w:p>
-    <w:p>
-      <w:pPr>
-        <w:pStyle w:val="BodyText"/>
-        <w:rPr>
-          <w:sz w:val="20"/>
-        </w:rPr>
-      </w:pPr>
-    </w:p>
-    <w:p>
-      <w:pPr>
-        <w:pStyle w:val="BodyText"/>
-        <w:spacing w:before="7"/>
-        <w:rPr>
-          <w:sz w:val="23"/>
-        </w:rPr>
-      </w:pPr>
-      <w:r>
-        <w:rPr>
-          <w:noProof/>
-          <w:lang w:val="en-IN" w:eastAsia="en-IN"/>
-        </w:rPr>
-        <w:drawing>
-          <wp:anchor distT="0" distB="0" distL="0" distR="0" simplePos="0" relativeHeight="12" behindDoc="0" locked="0" layoutInCell="1" allowOverlap="1" wp14:anchorId="08302781" wp14:editId="3A683523">
-            <wp:simplePos x="0" y="0"/>
-            <wp:positionH relativeFrom="page">
-              <wp:posOffset>1425154</wp:posOffset>
-            </wp:positionH>
-            <wp:positionV relativeFrom="paragraph">
-              <wp:posOffset>197217</wp:posOffset>
-            </wp:positionV>
-            <wp:extent cx="5444054" cy="2514600"/>
-            <wp:effectExtent l="0" t="0" r="0" b="0"/>
-            <wp:wrapTopAndBottom/>
-            <wp:docPr id="41" name="image21.jpeg"/>
-            <wp:cNvGraphicFramePr>
-              <a:graphicFrameLocks xmlns:a="http://schemas.openxmlformats.org/drawingml/2006/main" noChangeAspect="1"/>
-            </wp:cNvGraphicFramePr>
-            <a:graphic xmlns:a="http://schemas.openxmlformats.org/drawingml/2006/main">
-              <a:graphicData uri="http://schemas.openxmlformats.org/drawingml/2006/picture">
-                <pic:pic xmlns:pic="http://schemas.openxmlformats.org/drawingml/2006/picture">
-                  <pic:nvPicPr>
-                    <pic:cNvPr id="42" name="image21.jpeg"/>
-                    <pic:cNvPicPr/>
-                  </pic:nvPicPr>
-                  <pic:blipFill>
-                    <a:blip r:embed="rId43" cstate="print"/>
-                    <a:stretch>
-                      <a:fillRect/>
-                    </a:stretch>
-                  </pic:blipFill>
-                  <pic:spPr>
-                    <a:xfrm>
-                      <a:off x="0" y="0"/>
-                      <a:ext cx="5444054" cy="2514600"/>
-                    </a:xfrm>
-                    <a:prstGeom prst="rect">
-                      <a:avLst/>
-                    </a:prstGeom>
-                  </pic:spPr>
-                </pic:pic>
-              </a:graphicData>
-            </a:graphic>
-          </wp:anchor>
-        </w:drawing>
-      </w:r>
-    </w:p>
-    <w:p>
-      <w:pPr>
-        <w:pStyle w:val="BodyText"/>
-        <w:spacing w:before="10"/>
-        <w:rPr>
-          <w:sz w:val="7"/>
-        </w:rPr>
-      </w:pPr>
-    </w:p>
-    <w:p>
-      <w:pPr>
-        <w:spacing w:before="91" w:line="369" w:lineRule="auto"/>
-        <w:ind w:left="4459" w:right="1309" w:hanging="3063"/>
-      </w:pPr>
-      <w:r>
-        <w:t>Figure 26 &amp; 27: Probability density function of Consumer Confidence Index &amp; its histogram.</w:t>
-      </w:r>
-    </w:p>
-    <w:p>
-      <w:pPr>
-        <w:pStyle w:val="BodyText"/>
-      </w:pPr>
-    </w:p>
-    <w:p>
-      <w:pPr>
-        <w:pStyle w:val="BodyText"/>
-        <w:spacing w:before="157" w:line="326" w:lineRule="auto"/>
-        <w:ind w:left="781" w:right="860"/>
-        <w:jc w:val="both"/>
-      </w:pPr>
-      <w:r>
-        <w:t xml:space="preserve">Figures 26 &amp; 27 present information about the Consumer Confidence Index – </w:t>
-      </w:r>
-      <w:r>
-        <w:rPr>
-          <w:spacing w:val="-4"/>
-        </w:rPr>
-        <w:t xml:space="preserve">Which </w:t>
-      </w:r>
-      <w:r>
-        <w:t xml:space="preserve">is an indicator of degree of optimism on the state of the economy, expressed through consumer activity of savings and spending. The graph indicates that the consumer confidence index noted in the dataset is distributed normally around three values in range –50 to –35. What can also be noted that the proportion of yes to no is highest </w:t>
-      </w:r>
-      <w:r>
-        <w:rPr>
-          <w:spacing w:val="-8"/>
-        </w:rPr>
-        <w:t xml:space="preserve">at </w:t>
-      </w:r>
-      <w:r>
-        <w:t>index values between –47 to –</w:t>
-      </w:r>
-      <w:proofErr w:type="gramStart"/>
-      <w:r>
-        <w:t>45.</w:t>
-      </w:r>
-      <w:proofErr w:type="gramEnd"/>
-    </w:p>
-    <w:p>
-      <w:pPr>
-        <w:spacing w:line="326" w:lineRule="auto"/>
-        <w:jc w:val="both"/>
-        <w:sectPr>
-          <w:pgSz w:w="11920" w:h="16860"/>
-          <w:pgMar w:top="1360" w:right="580" w:bottom="1100" w:left="1380" w:header="116" w:footer="916" w:gutter="0"/>
-          <w:cols w:space="720"/>
-        </w:sectPr>
-      </w:pPr>
-    </w:p>
-    <w:p>
-      <w:pPr>
-        <w:pStyle w:val="BodyText"/>
-        <w:spacing w:before="3" w:after="1"/>
-        <w:rPr>
-          <w:sz w:val="15"/>
-        </w:rPr>
-      </w:pPr>
-    </w:p>
-    <w:p>
-      <w:pPr>
-        <w:pStyle w:val="BodyText"/>
-        <w:ind w:left="909"/>
-        <w:rPr>
-          <w:sz w:val="20"/>
-        </w:rPr>
-      </w:pPr>
-      <w:r>
-        <w:rPr>
-          <w:noProof/>
-          <w:sz w:val="20"/>
-          <w:lang w:val="en-IN" w:eastAsia="en-IN"/>
-        </w:rPr>
-        <w:drawing>
-          <wp:inline distT="0" distB="0" distL="0" distR="0" wp14:anchorId="4ACB5F2C" wp14:editId="770F048E">
-            <wp:extent cx="5453650" cy="2514600"/>
-            <wp:effectExtent l="0" t="0" r="0" b="0"/>
-            <wp:docPr id="43" name="image22.jpeg"/>
-            <wp:cNvGraphicFramePr>
-              <a:graphicFrameLocks xmlns:a="http://schemas.openxmlformats.org/drawingml/2006/main" noChangeAspect="1"/>
-            </wp:cNvGraphicFramePr>
-            <a:graphic xmlns:a="http://schemas.openxmlformats.org/drawingml/2006/main">
-              <a:graphicData uri="http://schemas.openxmlformats.org/drawingml/2006/picture">
-                <pic:pic xmlns:pic="http://schemas.openxmlformats.org/drawingml/2006/picture">
-                  <pic:nvPicPr>
-                    <pic:cNvPr id="44" name="image22.jpeg"/>
-                    <pic:cNvPicPr/>
-                  </pic:nvPicPr>
-                  <pic:blipFill>
-                    <a:blip r:embed="rId44" cstate="print"/>
-                    <a:stretch>
-                      <a:fillRect/>
-                    </a:stretch>
-                  </pic:blipFill>
-                  <pic:spPr>
-                    <a:xfrm>
-                      <a:off x="0" y="0"/>
-                      <a:ext cx="5453650" cy="2514600"/>
-                    </a:xfrm>
-                    <a:prstGeom prst="rect">
-                      <a:avLst/>
-                    </a:prstGeom>
-                  </pic:spPr>
-                </pic:pic>
-              </a:graphicData>
-            </a:graphic>
-          </wp:inline>
-        </w:drawing>
-      </w:r>
-    </w:p>
-    <w:p>
-      <w:pPr>
-        <w:pStyle w:val="BodyText"/>
-        <w:spacing w:before="5"/>
-        <w:rPr>
-          <w:sz w:val="10"/>
-        </w:rPr>
-      </w:pPr>
-    </w:p>
-    <w:p>
-      <w:pPr>
-        <w:spacing w:before="91"/>
-        <w:ind w:left="933" w:right="1016"/>
-        <w:jc w:val="center"/>
-      </w:pPr>
-      <w:r>
-        <w:t>Figure 28 &amp; 29: Probability density function of consumer price index &amp; its histogram.</w:t>
-      </w:r>
-    </w:p>
-    <w:p>
-      <w:pPr>
-        <w:pStyle w:val="BodyText"/>
-      </w:pPr>
-    </w:p>
-    <w:p>
-      <w:pPr>
-        <w:pStyle w:val="BodyText"/>
-        <w:spacing w:before="188" w:line="326" w:lineRule="auto"/>
-        <w:ind w:left="781" w:right="866"/>
-        <w:jc w:val="both"/>
-      </w:pPr>
-      <w:r>
-        <w:t xml:space="preserve">The figures </w:t>
-      </w:r>
-      <w:r>
-        <w:rPr>
-          <w:sz w:val="22"/>
-        </w:rPr>
-        <w:t xml:space="preserve">28 &amp; 29 </w:t>
-      </w:r>
-      <w:r>
-        <w:t>give information about Consumer Price Index - A statistical estimate constructed using the prices of a sample of representative items whose prices are collected periodically. A valuable inference derived from these figures points toward an important insight that the proportion of clients who bought a long term deposit to clients who did not was highest when consumer price index stayed between the ranges of 92.201 92.787.</w:t>
-      </w:r>
-    </w:p>
-    <w:p>
-      <w:pPr>
-        <w:pStyle w:val="BodyText"/>
-        <w:rPr>
-          <w:sz w:val="20"/>
-        </w:rPr>
-      </w:pPr>
-    </w:p>
-    <w:p>
-      <w:pPr>
-        <w:pStyle w:val="BodyText"/>
-        <w:spacing w:before="5"/>
-        <w:rPr>
-          <w:sz w:val="21"/>
-        </w:rPr>
-      </w:pPr>
-      <w:r>
-        <w:rPr>
-          <w:noProof/>
-          <w:lang w:val="en-IN" w:eastAsia="en-IN"/>
-        </w:rPr>
-        <w:drawing>
-          <wp:anchor distT="0" distB="0" distL="0" distR="0" simplePos="0" relativeHeight="13" behindDoc="0" locked="0" layoutInCell="1" allowOverlap="1" wp14:anchorId="162EB92B" wp14:editId="19826A95">
-            <wp:simplePos x="0" y="0"/>
-            <wp:positionH relativeFrom="page">
-              <wp:posOffset>1510877</wp:posOffset>
-            </wp:positionH>
-            <wp:positionV relativeFrom="paragraph">
-              <wp:posOffset>181907</wp:posOffset>
-            </wp:positionV>
-            <wp:extent cx="5339178" cy="2514600"/>
-            <wp:effectExtent l="0" t="0" r="0" b="0"/>
-            <wp:wrapTopAndBottom/>
-            <wp:docPr id="45" name="image23.jpeg"/>
-            <wp:cNvGraphicFramePr>
-              <a:graphicFrameLocks xmlns:a="http://schemas.openxmlformats.org/drawingml/2006/main" noChangeAspect="1"/>
-            </wp:cNvGraphicFramePr>
-            <a:graphic xmlns:a="http://schemas.openxmlformats.org/drawingml/2006/main">
-              <a:graphicData uri="http://schemas.openxmlformats.org/drawingml/2006/picture">
-                <pic:pic xmlns:pic="http://schemas.openxmlformats.org/drawingml/2006/picture">
-                  <pic:nvPicPr>
-                    <pic:cNvPr id="46" name="image23.jpeg"/>
-                    <pic:cNvPicPr/>
-                  </pic:nvPicPr>
-                  <pic:blipFill>
-                    <a:blip r:embed="rId45" cstate="print"/>
-                    <a:stretch>
-                      <a:fillRect/>
-                    </a:stretch>
-                  </pic:blipFill>
-                  <pic:spPr>
-                    <a:xfrm>
-                      <a:off x="0" y="0"/>
-                      <a:ext cx="5339178" cy="2514600"/>
-                    </a:xfrm>
-                    <a:prstGeom prst="rect">
-                      <a:avLst/>
-                    </a:prstGeom>
-                  </pic:spPr>
-                </pic:pic>
-              </a:graphicData>
-            </a:graphic>
-          </wp:anchor>
-        </w:drawing>
-      </w:r>
-    </w:p>
-    <w:p>
-      <w:pPr>
-        <w:pStyle w:val="BodyText"/>
-        <w:spacing w:before="10"/>
-        <w:rPr>
-          <w:sz w:val="7"/>
-        </w:rPr>
-      </w:pPr>
-    </w:p>
-    <w:p>
-      <w:pPr>
-        <w:spacing w:before="91" w:line="326" w:lineRule="auto"/>
-        <w:ind w:left="787" w:right="865"/>
-        <w:jc w:val="center"/>
-      </w:pPr>
-      <w:r>
-        <w:t>Figures 30 &amp; 31: Probability density for Previous (number of contacts performed to this client before this campaign) and its histogram.</w:t>
-      </w:r>
-    </w:p>
-    <w:p>
-      <w:pPr>
-        <w:pStyle w:val="BodyText"/>
-        <w:spacing w:before="6"/>
-        <w:rPr>
-          <w:sz w:val="32"/>
-        </w:rPr>
-      </w:pPr>
-    </w:p>
-    <w:p>
-      <w:pPr>
-        <w:pStyle w:val="BodyText"/>
-        <w:spacing w:line="326" w:lineRule="auto"/>
-        <w:ind w:left="781" w:right="860" w:hanging="5"/>
-        <w:jc w:val="center"/>
-      </w:pPr>
-      <w:r>
-        <w:t>In the figures 30 and 31, we can observe that the maximum proportion of clients who bought the long term deposits were never contacted at all followed by those who</w:t>
-      </w:r>
-      <w:r>
-        <w:rPr>
-          <w:spacing w:val="54"/>
-        </w:rPr>
-        <w:t xml:space="preserve"> </w:t>
-      </w:r>
-      <w:r>
-        <w:rPr>
-          <w:spacing w:val="-5"/>
-        </w:rPr>
-        <w:t>were</w:t>
-      </w:r>
-    </w:p>
-    <w:p>
-      <w:pPr>
-        <w:spacing w:line="326" w:lineRule="auto"/>
-        <w:jc w:val="center"/>
-        <w:sectPr>
-          <w:pgSz w:w="11920" w:h="16860"/>
-          <w:pgMar w:top="1360" w:right="580" w:bottom="1100" w:left="1380" w:header="116" w:footer="916" w:gutter="0"/>
-          <w:cols w:space="720"/>
-        </w:sectPr>
-      </w:pPr>
-    </w:p>
-    <w:p>
-      <w:pPr>
-        <w:pStyle w:val="BodyText"/>
-        <w:spacing w:before="80" w:line="326" w:lineRule="auto"/>
-        <w:ind w:left="781" w:right="861"/>
-        <w:jc w:val="both"/>
-      </w:pPr>
-      <w:proofErr w:type="gramStart"/>
-      <w:r>
-        <w:lastRenderedPageBreak/>
-        <w:t>contacted</w:t>
-      </w:r>
-      <w:proofErr w:type="gramEnd"/>
-      <w:r>
-        <w:t xml:space="preserve"> once, and subsequently decreasing as the number of contacts goes up. </w:t>
-      </w:r>
-      <w:r>
-        <w:rPr>
-          <w:spacing w:val="-4"/>
-        </w:rPr>
-        <w:t>This</w:t>
-      </w:r>
-      <w:r>
-        <w:rPr>
-          <w:spacing w:val="52"/>
-        </w:rPr>
-        <w:t xml:space="preserve"> </w:t>
-      </w:r>
-      <w:r>
-        <w:t xml:space="preserve">indicates that the less contacted clients are more likely to buy the product than </w:t>
-      </w:r>
-      <w:r>
-        <w:rPr>
-          <w:spacing w:val="-3"/>
-        </w:rPr>
-        <w:t xml:space="preserve">those </w:t>
-      </w:r>
-      <w:r>
-        <w:t>who were contacted more.</w:t>
-      </w:r>
     </w:p>
     <w:p>
       <w:pPr>
@@ -20755,8 +20721,8 @@
           <w:tab w:val="left" w:pos="1202"/>
         </w:tabs>
       </w:pPr>
-      <w:bookmarkStart w:id="22" w:name="_TOC_250010"/>
-      <w:bookmarkEnd w:id="22"/>
+      <w:bookmarkStart w:id="23" w:name="_TOC_250010"/>
+      <w:bookmarkEnd w:id="23"/>
       <w:r>
         <w:lastRenderedPageBreak/>
         <w:t>Introduction</w:t>
@@ -20804,7 +20770,7 @@
         </w:tabs>
         <w:spacing w:before="0"/>
       </w:pPr>
-      <w:bookmarkStart w:id="23" w:name="_TOC_250009"/>
+      <w:bookmarkStart w:id="24" w:name="_TOC_250009"/>
       <w:r>
         <w:t>Data Preprocessing</w:t>
       </w:r>
@@ -20814,7 +20780,7 @@
         </w:rPr>
         <w:t xml:space="preserve"> </w:t>
       </w:r>
-      <w:bookmarkEnd w:id="23"/>
+      <w:bookmarkEnd w:id="24"/>
       <w:r>
         <w:t>Overview</w:t>
       </w:r>
@@ -21139,7 +21105,7 @@
         </w:rPr>
         <w:lastRenderedPageBreak/>
         <w:drawing>
-          <wp:anchor distT="0" distB="0" distL="0" distR="0" simplePos="0" relativeHeight="14" behindDoc="0" locked="0" layoutInCell="1" allowOverlap="1" wp14:anchorId="45BFEF62" wp14:editId="6F4F55B2">
+          <wp:anchor distT="0" distB="0" distL="0" distR="0" simplePos="0" relativeHeight="14" behindDoc="0" locked="0" layoutInCell="1" allowOverlap="1" wp14:anchorId="169D3870" wp14:editId="288AE5EC">
             <wp:simplePos x="0" y="0"/>
             <wp:positionH relativeFrom="page">
               <wp:posOffset>2087726</wp:posOffset>
@@ -21162,7 +21128,7 @@
                     <pic:cNvPicPr/>
                   </pic:nvPicPr>
                   <pic:blipFill>
-                    <a:blip r:embed="rId46" cstate="print"/>
+                    <a:blip r:embed="rId40" cstate="print"/>
                     <a:stretch>
                       <a:fillRect/>
                     </a:stretch>
@@ -21300,8 +21266,10 @@
         <w:spacing w:before="80"/>
         <w:ind w:hanging="542"/>
       </w:pPr>
-      <w:bookmarkStart w:id="24" w:name="_TOC_250008"/>
-      <w:bookmarkEnd w:id="24"/>
+      <w:bookmarkStart w:id="25" w:name="_TOC_250008"/>
+      <w:bookmarkStart w:id="26" w:name="_TOC_250007"/>
+      <w:bookmarkEnd w:id="25"/>
+      <w:bookmarkEnd w:id="26"/>
       <w:r>
         <w:lastRenderedPageBreak/>
         <w:t>Data Aggregation</w:t>
@@ -22699,8 +22667,6 @@
         </w:tabs>
         <w:ind w:hanging="542"/>
       </w:pPr>
-      <w:bookmarkStart w:id="25" w:name="_TOC_250007"/>
-      <w:bookmarkEnd w:id="25"/>
       <w:r>
         <w:t>Data Discretization</w:t>
       </w:r>
@@ -25981,9 +25947,7 @@
         <w:spacing w:before="80"/>
         <w:ind w:hanging="542"/>
       </w:pPr>
-      <w:bookmarkStart w:id="26" w:name="_TOC_250006"/>
-      <w:bookmarkStart w:id="27" w:name="_GoBack"/>
-      <w:bookmarkEnd w:id="26"/>
+      <w:bookmarkStart w:id="27" w:name="_TOC_250006"/>
       <w:bookmarkEnd w:id="27"/>
       <w:r>
         <w:lastRenderedPageBreak/>
@@ -28391,7 +28355,7 @@
           <w:lang w:val="en-IN" w:eastAsia="en-IN"/>
         </w:rPr>
         <w:drawing>
-          <wp:anchor distT="0" distB="0" distL="0" distR="0" simplePos="0" relativeHeight="15" behindDoc="0" locked="0" layoutInCell="1" allowOverlap="1" wp14:anchorId="5197785C" wp14:editId="3AF15470">
+          <wp:anchor distT="0" distB="0" distL="0" distR="0" simplePos="0" relativeHeight="15" behindDoc="0" locked="0" layoutInCell="1" allowOverlap="1" wp14:anchorId="73A36247" wp14:editId="5DFE2BF0">
             <wp:simplePos x="0" y="0"/>
             <wp:positionH relativeFrom="page">
               <wp:posOffset>1413698</wp:posOffset>
@@ -28414,7 +28378,7 @@
                     <pic:cNvPicPr/>
                   </pic:nvPicPr>
                   <pic:blipFill>
-                    <a:blip r:embed="rId47" cstate="print"/>
+                    <a:blip r:embed="rId41" cstate="print"/>
                     <a:stretch>
                       <a:fillRect/>
                     </a:stretch>
@@ -28540,7 +28504,7 @@
           <w:lang w:val="en-IN" w:eastAsia="en-IN"/>
         </w:rPr>
         <w:drawing>
-          <wp:anchor distT="0" distB="0" distL="0" distR="0" simplePos="0" relativeHeight="16" behindDoc="0" locked="0" layoutInCell="1" allowOverlap="1" wp14:anchorId="57411F8F" wp14:editId="786486BD">
+          <wp:anchor distT="0" distB="0" distL="0" distR="0" simplePos="0" relativeHeight="16" behindDoc="0" locked="0" layoutInCell="1" allowOverlap="1" wp14:anchorId="7AE8709F" wp14:editId="42358D2E">
             <wp:simplePos x="0" y="0"/>
             <wp:positionH relativeFrom="page">
               <wp:posOffset>1391817</wp:posOffset>
@@ -28563,7 +28527,7 @@
                     <pic:cNvPicPr/>
                   </pic:nvPicPr>
                   <pic:blipFill>
-                    <a:blip r:embed="rId48" cstate="print"/>
+                    <a:blip r:embed="rId42" cstate="print"/>
                     <a:stretch>
                       <a:fillRect/>
                     </a:stretch>
@@ -33277,7 +33241,7 @@
           <w:lang w:val="en-IN" w:eastAsia="en-IN"/>
         </w:rPr>
         <w:drawing>
-          <wp:anchor distT="0" distB="0" distL="0" distR="0" simplePos="0" relativeHeight="17" behindDoc="0" locked="0" layoutInCell="1" allowOverlap="1" wp14:anchorId="4392000A" wp14:editId="53185161">
+          <wp:anchor distT="0" distB="0" distL="0" distR="0" simplePos="0" relativeHeight="17" behindDoc="0" locked="0" layoutInCell="1" allowOverlap="1" wp14:anchorId="1B75FCA6" wp14:editId="186A251A">
             <wp:simplePos x="0" y="0"/>
             <wp:positionH relativeFrom="page">
               <wp:posOffset>1401317</wp:posOffset>
@@ -33300,7 +33264,7 @@
                     <pic:cNvPicPr/>
                   </pic:nvPicPr>
                   <pic:blipFill>
-                    <a:blip r:embed="rId49" cstate="print"/>
+                    <a:blip r:embed="rId43" cstate="print"/>
                     <a:stretch>
                       <a:fillRect/>
                     </a:stretch>
@@ -38087,7 +38051,7 @@
           <w:lang w:val="en-IN" w:eastAsia="en-IN"/>
         </w:rPr>
         <w:drawing>
-          <wp:anchor distT="0" distB="0" distL="0" distR="0" simplePos="0" relativeHeight="18" behindDoc="0" locked="0" layoutInCell="1" allowOverlap="1" wp14:anchorId="66F6D698" wp14:editId="269375B0">
+          <wp:anchor distT="0" distB="0" distL="0" distR="0" simplePos="0" relativeHeight="18" behindDoc="0" locked="0" layoutInCell="1" allowOverlap="1" wp14:anchorId="3B1E2426" wp14:editId="0E5D8725">
             <wp:simplePos x="0" y="0"/>
             <wp:positionH relativeFrom="page">
               <wp:posOffset>1544345</wp:posOffset>
@@ -38110,7 +38074,7 @@
                     <pic:cNvPicPr/>
                   </pic:nvPicPr>
                   <pic:blipFill>
-                    <a:blip r:embed="rId50" cstate="print"/>
+                    <a:blip r:embed="rId44" cstate="print"/>
                     <a:stretch>
                       <a:fillRect/>
                     </a:stretch>
@@ -38232,7 +38196,7 @@
           <w:lang w:val="en-IN" w:eastAsia="en-IN"/>
         </w:rPr>
         <w:drawing>
-          <wp:anchor distT="0" distB="0" distL="0" distR="0" simplePos="0" relativeHeight="19" behindDoc="0" locked="0" layoutInCell="1" allowOverlap="1" wp14:anchorId="0216AD12" wp14:editId="3AFA2DA2">
+          <wp:anchor distT="0" distB="0" distL="0" distR="0" simplePos="0" relativeHeight="19" behindDoc="0" locked="0" layoutInCell="1" allowOverlap="1" wp14:anchorId="351658E7" wp14:editId="355D742E">
             <wp:simplePos x="0" y="0"/>
             <wp:positionH relativeFrom="page">
               <wp:posOffset>1391817</wp:posOffset>
@@ -38255,7 +38219,7 @@
                     <pic:cNvPicPr/>
                   </pic:nvPicPr>
                   <pic:blipFill>
-                    <a:blip r:embed="rId51" cstate="print"/>
+                    <a:blip r:embed="rId45" cstate="print"/>
                     <a:stretch>
                       <a:fillRect/>
                     </a:stretch>
@@ -39197,7 +39161,7 @@
         </w:rPr>
         <w:t xml:space="preserve">Available: </w:t>
       </w:r>
-      <w:hyperlink r:id="rId52">
+      <w:hyperlink r:id="rId46">
         <w:r>
           <w:rPr>
             <w:sz w:val="24"/>
@@ -39284,7 +39248,7 @@
         </w:rPr>
         <w:t xml:space="preserve">C.-C. Chang and C.-J. Lin, "LIBSVM -- A Library for Support Vector Machine," [Online]. Available: </w:t>
       </w:r>
-      <w:hyperlink r:id="rId53">
+      <w:hyperlink r:id="rId47">
         <w:r>
           <w:rPr>
             <w:sz w:val="24"/>
@@ -39387,7 +39351,7 @@
         <w:tab/>
         <w:t xml:space="preserve">2017. [Online] Available: </w:t>
       </w:r>
-      <w:hyperlink r:id="rId54">
+      <w:hyperlink r:id="rId48">
         <w:r>
           <w:rPr>
             <w:sz w:val="24"/>
@@ -39402,7 +39366,7 @@
         <w:spacing w:before="2"/>
         <w:ind w:left="781"/>
       </w:pPr>
-      <w:hyperlink r:id="rId55">
+      <w:hyperlink r:id="rId49">
         <w:r>
           <w:t>/</w:t>
         </w:r>
@@ -39534,7 +39498,7 @@
         </w:rPr>
         <w:t xml:space="preserve">: </w:t>
       </w:r>
-      <w:hyperlink r:id="rId56">
+      <w:hyperlink r:id="rId50">
         <w:r>
           <w:rPr>
             <w:sz w:val="24"/>
@@ -39549,7 +39513,7 @@
         <w:spacing w:before="2"/>
         <w:ind w:left="781"/>
       </w:pPr>
-      <w:hyperlink r:id="rId57">
+      <w:hyperlink r:id="rId51">
         <w:r>
           <w:t>-</w:t>
         </w:r>
@@ -39723,7 +39687,7 @@
         </w:rPr>
         <w:t xml:space="preserve">Ensemble methods: </w:t>
       </w:r>
-      <w:hyperlink r:id="rId58" w:anchor="forest">
+      <w:hyperlink r:id="rId52" w:anchor="forest">
         <w:r>
           <w:rPr>
             <w:sz w:val="24"/>
@@ -39793,7 +39757,7 @@
         <w:tab/>
         <w:t xml:space="preserve">Available: </w:t>
       </w:r>
-      <w:hyperlink r:id="rId59">
+      <w:hyperlink r:id="rId53">
         <w:r>
           <w:rPr>
             <w:sz w:val="24"/>
@@ -39807,7 +39771,7 @@
         </w:rPr>
         <w:t xml:space="preserve"> </w:t>
       </w:r>
-      <w:hyperlink r:id="rId60">
+      <w:hyperlink r:id="rId54">
         <w:proofErr w:type="spellStart"/>
         <w:r>
           <w:rPr>
@@ -44224,7 +44188,7 @@
                     <w:rFonts w:ascii="Arial"/>
                     <w:noProof/>
                   </w:rPr>
-                  <w:t>9</w:t>
+                  <w:t>7</w:t>
                 </w:r>
                 <w:r>
                   <w:fldChar w:fldCharType="end"/>
@@ -44282,7 +44246,7 @@
           <v:stroke joinstyle="miter"/>
           <v:path gradientshapeok="t" o:connecttype="rect"/>
         </v:shapetype>
-        <v:shape id="_x0000_s2049" type="#_x0000_t202" style="position:absolute;margin-left:285.25pt;margin-top:786.2pt;width:242.15pt;height:14.3pt;z-index:-18182144;mso-position-horizontal-relative:page;mso-position-vertical-relative:page" filled="f" stroked="f">
+        <v:shape id="_x0000_s2049" type="#_x0000_t202" style="position:absolute;margin-left:285.25pt;margin-top:791.35pt;width:242.15pt;height:21.95pt;z-index:-18182144;mso-position-horizontal-relative:page;mso-position-vertical-relative:page" filled="f" stroked="f">
           <v:textbox style="mso-next-textbox:#_x0000_s2049" inset="0,0,0,0">
             <w:txbxContent>
               <w:p>
@@ -44310,7 +44274,7 @@
                     <w:rFonts w:ascii="Arial"/>
                     <w:noProof/>
                   </w:rPr>
-                  <w:t>49</w:t>
+                  <w:t>40</w:t>
                 </w:r>
                 <w:r>
                   <w:fldChar w:fldCharType="end"/>
@@ -46211,6 +46175,7 @@
   <w:style w:type="character" w:default="1" w:styleId="DefaultParagraphFont">
     <w:name w:val="Default Paragraph Font"/>
     <w:uiPriority w:val="1"/>
+    <w:semiHidden/>
     <w:unhideWhenUsed/>
   </w:style>
   <w:style w:type="table" w:default="1" w:styleId="TableNormal">
@@ -46237,7 +46202,7 @@
   <w:style w:type="paragraph" w:styleId="TOC1">
     <w:name w:val="toc 1"/>
     <w:basedOn w:val="Normal"/>
-    <w:uiPriority w:val="1"/>
+    <w:uiPriority w:val="39"/>
     <w:qFormat/>
     <w:pPr>
       <w:spacing w:before="59"/>
@@ -46251,7 +46216,7 @@
   <w:style w:type="paragraph" w:styleId="TOC2">
     <w:name w:val="toc 2"/>
     <w:basedOn w:val="Normal"/>
-    <w:uiPriority w:val="1"/>
+    <w:uiPriority w:val="39"/>
     <w:qFormat/>
     <w:pPr>
       <w:spacing w:before="159"/>
@@ -46265,7 +46230,7 @@
   <w:style w:type="paragraph" w:styleId="TOC3">
     <w:name w:val="toc 3"/>
     <w:basedOn w:val="Normal"/>
-    <w:uiPriority w:val="1"/>
+    <w:uiPriority w:val="39"/>
     <w:qFormat/>
     <w:pPr>
       <w:spacing w:before="160"/>
@@ -46535,6 +46500,45 @@
       <w:rFonts w:ascii="Times New Roman" w:eastAsia="Times New Roman" w:hAnsi="Times New Roman" w:cs="Times New Roman"/>
       <w:sz w:val="24"/>
       <w:szCs w:val="24"/>
+    </w:rPr>
+  </w:style>
+  <w:style w:type="character" w:styleId="Hyperlink">
+    <w:name w:val="Hyperlink"/>
+    <w:basedOn w:val="DefaultParagraphFont"/>
+    <w:uiPriority w:val="99"/>
+    <w:unhideWhenUsed/>
+    <w:rsid w:val="00CA6FDC"/>
+    <w:rPr>
+      <w:color w:val="0000FF"/>
+      <w:u w:val="single"/>
+    </w:rPr>
+  </w:style>
+  <w:style w:type="paragraph" w:styleId="TOCHeading">
+    <w:name w:val="TOC Heading"/>
+    <w:basedOn w:val="Heading1"/>
+    <w:next w:val="Normal"/>
+    <w:uiPriority w:val="39"/>
+    <w:semiHidden/>
+    <w:unhideWhenUsed/>
+    <w:qFormat/>
+    <w:rsid w:val="0030206B"/>
+    <w:pPr>
+      <w:keepNext/>
+      <w:keepLines/>
+      <w:widowControl/>
+      <w:autoSpaceDE/>
+      <w:autoSpaceDN/>
+      <w:spacing w:before="480" w:line="276" w:lineRule="auto"/>
+      <w:ind w:left="0" w:right="0"/>
+      <w:jc w:val="left"/>
+      <w:outlineLvl w:val="9"/>
+    </w:pPr>
+    <w:rPr>
+      <w:rFonts w:asciiTheme="majorHAnsi" w:eastAsiaTheme="majorEastAsia" w:hAnsiTheme="majorHAnsi" w:cstheme="majorBidi"/>
+      <w:color w:val="365F91" w:themeColor="accent1" w:themeShade="BF"/>
+      <w:sz w:val="28"/>
+      <w:szCs w:val="28"/>
+      <w:lang w:eastAsia="ja-JP"/>
     </w:rPr>
   </w:style>
 </w:styles>
@@ -47018,7 +47022,7 @@
 </file>
 
 <file path=customXml/itemProps1.xml><?xml version="1.0" encoding="utf-8"?>
-<ds:datastoreItem xmlns:ds="http://schemas.openxmlformats.org/officeDocument/2006/customXml" ds:itemID="{074C61C2-1701-4319-A565-1E3910EE3D4B}">
+<ds:datastoreItem xmlns:ds="http://schemas.openxmlformats.org/officeDocument/2006/customXml" ds:itemID="{3E1E3CD2-825E-43FA-871A-5CA9D1DC2743}">
   <ds:schemaRefs>
     <ds:schemaRef ds:uri="http://schemas.openxmlformats.org/officeDocument/2006/bibliography"/>
   </ds:schemaRefs>

</xml_diff>

<commit_message>
finalized report by /adnan
</commit_message>
<xml_diff>
--- a/report.docx
+++ b/report.docx
@@ -1788,7 +1788,6 @@
           <w:docPartUnique/>
         </w:docPartObj>
       </w:sdtPr>
-      <w:sdtEndPr/>
       <w:sdtContent>
         <w:p>
           <w:pPr>
@@ -20372,53 +20371,46 @@
           <w:rFonts w:ascii="Arial" w:hAnsi="Arial" w:cs="Arial"/>
         </w:rPr>
       </w:pPr>
-      <w:proofErr w:type="gramStart"/>
       <w:r>
         <w:rPr>
           <w:rFonts w:ascii="Arial" w:hAnsi="Arial" w:cs="Arial"/>
           <w:b/>
         </w:rPr>
-        <w:t>negative</w:t>
-      </w:r>
-      <w:proofErr w:type="gramEnd"/>
+        <w:t xml:space="preserve">negative </w:t>
+      </w:r>
+      <w:r>
+        <w:rPr>
+          <w:rFonts w:ascii="Arial" w:hAnsi="Arial" w:cs="Arial"/>
+        </w:rPr>
+        <w:t xml:space="preserve">correlation with </w:t>
+      </w:r>
       <w:r>
         <w:rPr>
           <w:rFonts w:ascii="Arial" w:hAnsi="Arial" w:cs="Arial"/>
           <w:b/>
         </w:rPr>
+        <w:t>targe</w:t>
+      </w:r>
+      <w:r>
+        <w:rPr>
+          <w:rFonts w:ascii="Arial" w:hAnsi="Arial" w:cs="Arial"/>
+        </w:rPr>
+        <w:t>t.</w:t>
+      </w:r>
+      <w:r>
+        <w:rPr>
+          <w:rFonts w:ascii="Arial" w:hAnsi="Arial" w:cs="Arial"/>
+        </w:rPr>
         <w:t xml:space="preserve"> </w:t>
       </w:r>
-      <w:r>
-        <w:rPr>
-          <w:rFonts w:ascii="Arial" w:hAnsi="Arial" w:cs="Arial"/>
-        </w:rPr>
-        <w:t xml:space="preserve">correlation with </w:t>
-      </w:r>
-      <w:r>
-        <w:rPr>
-          <w:rFonts w:ascii="Arial" w:hAnsi="Arial" w:cs="Arial"/>
-          <w:b/>
-        </w:rPr>
-        <w:t>targe</w:t>
-      </w:r>
-      <w:r>
-        <w:rPr>
-          <w:rFonts w:ascii="Arial" w:hAnsi="Arial" w:cs="Arial"/>
-        </w:rPr>
-        <w:t>t.</w:t>
-      </w:r>
+      <w:bookmarkStart w:id="22" w:name="_GoBack"/>
+      <w:bookmarkEnd w:id="22"/>
     </w:p>
     <w:p>
       <w:pPr>
         <w:spacing w:line="379" w:lineRule="auto"/>
         <w:jc w:val="both"/>
-        <w:sectPr>
-          <w:pgSz w:w="11920" w:h="16860"/>
-          <w:pgMar w:top="1360" w:right="580" w:bottom="1100" w:left="1380" w:header="116" w:footer="916" w:gutter="0"/>
-          <w:cols w:space="720"/>
-        </w:sectPr>
-      </w:pPr>
-      <w:bookmarkStart w:id="22" w:name="_GoBack"/>
+      </w:pPr>
       <w:r>
         <w:lastRenderedPageBreak/>
         <w:t xml:space="preserve"> </w:t>
@@ -20471,7 +20463,72 @@
         </w:drawing>
       </w:r>
     </w:p>
-    <w:bookmarkEnd w:id="22"/>
+    <w:p>
+      <w:pPr>
+        <w:spacing w:line="379" w:lineRule="auto"/>
+        <w:jc w:val="both"/>
+      </w:pPr>
+    </w:p>
+    <w:p>
+      <w:pPr>
+        <w:spacing w:line="379" w:lineRule="auto"/>
+        <w:jc w:val="both"/>
+      </w:pPr>
+      <w:r>
+        <w:t xml:space="preserve">Figure 9: The above figure is scatter </w:t>
+      </w:r>
+      <w:proofErr w:type="gramStart"/>
+      <w:r>
+        <w:t>plot .</w:t>
+      </w:r>
+      <w:proofErr w:type="gramEnd"/>
+      <w:r>
+        <w:t xml:space="preserve"> </w:t>
+      </w:r>
+      <w:r>
+        <w:t xml:space="preserve"> A scatter plot is type of plot or mathematical diagram using </w:t>
+      </w:r>
+    </w:p>
+    <w:p>
+      <w:pPr>
+        <w:spacing w:line="379" w:lineRule="auto"/>
+        <w:jc w:val="both"/>
+        <w:rPr>
+          <w:b/>
+          <w:color w:val="4D5156"/>
+          <w:sz w:val="21"/>
+          <w:szCs w:val="21"/>
+          <w:shd w:val="clear" w:color="auto" w:fill="FFFFFF"/>
+        </w:rPr>
+      </w:pPr>
+      <w:r>
+        <w:t>Cartesian coordinates to display values or typically two variables for a set of data</w:t>
+      </w:r>
+      <w:r>
+        <w:t>.</w:t>
+      </w:r>
+      <w:r>
+        <w:rPr>
+          <w:b/>
+          <w:color w:val="4D5156"/>
+          <w:sz w:val="21"/>
+          <w:szCs w:val="21"/>
+          <w:shd w:val="clear" w:color="auto" w:fill="FFFFFF"/>
+        </w:rPr>
+        <w:t xml:space="preserve"> </w:t>
+      </w:r>
+    </w:p>
+    <w:p>
+      <w:pPr>
+        <w:spacing w:line="379" w:lineRule="auto"/>
+        <w:jc w:val="both"/>
+        <w:sectPr>
+          <w:pgSz w:w="11920" w:h="16860"/>
+          <w:pgMar w:top="1360" w:right="580" w:bottom="1100" w:left="1380" w:header="116" w:footer="916" w:gutter="0"/>
+          <w:cols w:space="720"/>
+        </w:sectPr>
+      </w:pPr>
+    </w:p>
     <w:p>
       <w:pPr>
         <w:spacing w:line="379" w:lineRule="auto"/>
@@ -44188,7 +44245,7 @@
                     <w:rFonts w:ascii="Arial"/>
                     <w:noProof/>
                   </w:rPr>
-                  <w:t>7</w:t>
+                  <w:t>9</w:t>
                 </w:r>
                 <w:r>
                   <w:fldChar w:fldCharType="end"/>
@@ -47022,7 +47079,7 @@
 </file>
 
 <file path=customXml/itemProps1.xml><?xml version="1.0" encoding="utf-8"?>
-<ds:datastoreItem xmlns:ds="http://schemas.openxmlformats.org/officeDocument/2006/customXml" ds:itemID="{3E1E3CD2-825E-43FA-871A-5CA9D1DC2743}">
+<ds:datastoreItem xmlns:ds="http://schemas.openxmlformats.org/officeDocument/2006/customXml" ds:itemID="{00D98BA9-9B14-4EA0-BF8E-FC15ECA58684}">
   <ds:schemaRefs>
     <ds:schemaRef ds:uri="http://schemas.openxmlformats.org/officeDocument/2006/bibliography"/>
   </ds:schemaRefs>

</xml_diff>